<commit_message>
heb de input van shiftsGUI overgezet naar de datatype die de db ook gebruikt
</commit_message>
<xml_diff>
--- a/documentation/DOCUMENTATION.docx
+++ b/documentation/DOCUMENTATION.docx
@@ -550,23 +550,13 @@
               </w:rPr>
               <w:t>Tuple[1]=list(</w:t>
             </w:r>
-            <w:proofErr w:type="spellStart"/>
-            <w:r>
-              <w:rPr>
-                <w:b/>
-                <w:bCs/>
-                <w:lang w:val="en-GB"/>
-              </w:rPr>
-              <w:t>employee_id</w:t>
-            </w:r>
-            <w:proofErr w:type="spellEnd"/>
-            <w:r>
-              <w:rPr>
-                <w:b/>
-                <w:bCs/>
-                <w:lang w:val="en-GB"/>
-              </w:rPr>
-              <w:t>, week, day, shift, weekly_max_employee</w:t>
+            <w:r>
+              <w:rPr>
+                <w:b/>
+                <w:bCs/>
+                <w:lang w:val="en-GB"/>
+              </w:rPr>
+              <w:t>employee_id, week, day, shift, weekly_max_employee</w:t>
             </w:r>
             <w:r>
               <w:rPr>
@@ -592,7 +582,6 @@
                 <w:iCs/>
               </w:rPr>
             </w:pPr>
-            <w:proofErr w:type="spellStart"/>
             <w:r>
               <w:rPr>
                 <w:b/>
@@ -601,38 +590,16 @@
                 <w:iCs/>
                 <w:shd w:val="clear" w:color="auto" w:fill="FF6969"/>
               </w:rPr>
-              <w:t>Upload_employee</w:t>
-            </w:r>
-            <w:proofErr w:type="spellEnd"/>
-            <w:r>
-              <w:rPr>
-                <w:b/>
-                <w:bCs/>
-                <w:i/>
-                <w:iCs/>
-                <w:shd w:val="clear" w:color="auto" w:fill="FF6969"/>
-              </w:rPr>
-              <w:t>(</w:t>
-            </w:r>
-            <w:proofErr w:type="spellStart"/>
-            <w:r>
-              <w:rPr>
-                <w:b/>
-                <w:bCs/>
-                <w:i/>
-                <w:iCs/>
-              </w:rPr>
-              <w:t>self</w:t>
-            </w:r>
-            <w:proofErr w:type="spellEnd"/>
-            <w:r>
-              <w:rPr>
-                <w:b/>
-                <w:bCs/>
-                <w:i/>
-                <w:iCs/>
-              </w:rPr>
-              <w:t>)</w:t>
+              <w:t>Upload_employee(</w:t>
+            </w:r>
+            <w:r>
+              <w:rPr>
+                <w:b/>
+                <w:bCs/>
+                <w:i/>
+                <w:iCs/>
+              </w:rPr>
+              <w:t>self)</w:t>
             </w:r>
           </w:p>
         </w:tc>
@@ -1033,19 +1000,11 @@
                 <w:lang w:val="en-GB"/>
               </w:rPr>
             </w:pPr>
-            <w:proofErr w:type="spellStart"/>
-            <w:r>
-              <w:rPr>
-                <w:lang w:val="en-GB"/>
-              </w:rPr>
-              <w:t>Lijst</w:t>
-            </w:r>
-            <w:proofErr w:type="spellEnd"/>
-            <w:r>
-              <w:rPr>
-                <w:lang w:val="en-GB"/>
-              </w:rPr>
-              <w:t xml:space="preserve"> met tuples</w:t>
+            <w:r>
+              <w:rPr>
+                <w:lang w:val="en-GB"/>
+              </w:rPr>
+              <w:t>Lijst met tuples</w:t>
             </w:r>
           </w:p>
           <w:p>
@@ -1184,19 +1143,11 @@
                 <w:lang w:val="en-GB"/>
               </w:rPr>
             </w:pPr>
-            <w:proofErr w:type="spellStart"/>
-            <w:r>
-              <w:rPr>
-                <w:lang w:val="en-GB"/>
-              </w:rPr>
-              <w:t>Lijst</w:t>
-            </w:r>
-            <w:proofErr w:type="spellEnd"/>
-            <w:r>
-              <w:rPr>
-                <w:lang w:val="en-GB"/>
-              </w:rPr>
-              <w:t xml:space="preserve"> met tuples</w:t>
+            <w:r>
+              <w:rPr>
+                <w:lang w:val="en-GB"/>
+              </w:rPr>
+              <w:t>Lijst met tuples</w:t>
             </w:r>
           </w:p>
           <w:p>
@@ -1433,294 +1384,220 @@
                 <w:iCs/>
               </w:rPr>
             </w:pPr>
-            <w:proofErr w:type="spellStart"/>
-            <w:r>
-              <w:rPr>
-                <w:b/>
-                <w:bCs/>
-                <w:i/>
-                <w:iCs/>
-              </w:rPr>
-              <w:t>Init_schedule</w:t>
-            </w:r>
-            <w:proofErr w:type="spellEnd"/>
-            <w:r>
-              <w:rPr>
-                <w:b/>
-                <w:bCs/>
-                <w:i/>
-                <w:iCs/>
+            <w:r>
+              <w:rPr>
+                <w:b/>
+                <w:bCs/>
+                <w:i/>
+                <w:iCs/>
+              </w:rPr>
+              <w:t>Init_schedule(self)</w:t>
+            </w:r>
+          </w:p>
+        </w:tc>
+        <w:tc>
+          <w:tcPr>
+            <w:tcW w:w="3005" w:type="dxa"/>
+          </w:tcPr>
+          <w:p>
+            <w:pPr>
+              <w:rPr>
+                <w:u w:val="single"/>
+              </w:rPr>
+            </w:pPr>
+            <w:r>
+              <w:t xml:space="preserve">Initieert het rooster door eerst </w:t>
+            </w:r>
+            <w:r>
+              <w:rPr>
+                <w:b/>
+                <w:bCs/>
+              </w:rPr>
+              <w:t>shifts_needed</w:t>
+            </w:r>
+            <w:r>
+              <w:t xml:space="preserve"> te downloaden via </w:t>
+            </w:r>
+            <w:r>
+              <w:rPr>
+                <w:b/>
+                <w:bCs/>
+                <w:i/>
+                <w:iCs/>
+              </w:rPr>
+              <w:t>downloading_shifts (</w:t>
+            </w:r>
+            <w:r>
+              <w:rPr>
+                <w:b/>
+                <w:bCs/>
+                <w:i/>
+                <w:iCs/>
+              </w:rPr>
+              <w:sym w:font="Wingdings" w:char="F0E0"/>
+            </w:r>
+            <w:r>
+              <w:rPr>
+                <w:b/>
+                <w:bCs/>
+                <w:i/>
+                <w:iCs/>
+              </w:rPr>
+              <w:t xml:space="preserve"> </w:t>
+            </w:r>
+            <w:r>
+              <w:rPr>
+                <w:b/>
+                <w:bCs/>
+                <w:i/>
+                <w:iCs/>
+                <w:u w:val="single"/>
+              </w:rPr>
+              <w:t>queries</w:t>
+            </w:r>
+            <w:r>
+              <w:rPr>
+                <w:i/>
+                <w:iCs/>
+                <w:u w:val="single"/>
+              </w:rPr>
+              <w:t>)</w:t>
+            </w:r>
+            <w:r>
+              <w:rPr>
+                <w:b/>
+                <w:bCs/>
+                <w:i/>
+                <w:iCs/>
+                <w:u w:val="single"/>
+              </w:rPr>
+              <w:t xml:space="preserve">. </w:t>
+            </w:r>
+            <w:r>
+              <w:t>Vervolgens zet het een tuple (</w:t>
+            </w:r>
+            <w:r>
+              <w:rPr>
+                <w:b/>
+                <w:bCs/>
+              </w:rPr>
+              <w:t>week, day, shift, task, employee_id, index)</w:t>
+            </w:r>
+            <w:r>
+              <w:t xml:space="preserve"> in </w:t>
+            </w:r>
+            <w:r>
+              <w:rPr>
+                <w:b/>
+                <w:bCs/>
+              </w:rPr>
+              <w:t>schedule</w:t>
+            </w:r>
+            <w:r>
+              <w:t xml:space="preserve">. Het aanmaken gebeurd nu nog door een np.array te definenen met </w:t>
+            </w:r>
+            <w:r>
+              <w:rPr>
+                <w:b/>
+                <w:bCs/>
+              </w:rPr>
+              <w:t>len</w:t>
+            </w:r>
+            <w:r>
+              <w:rPr>
+                <w:b/>
+                <w:bCs/>
               </w:rPr>
               <w:t>(</w:t>
             </w:r>
-            <w:proofErr w:type="spellStart"/>
-            <w:r>
-              <w:rPr>
-                <w:b/>
-                <w:bCs/>
-                <w:i/>
-                <w:iCs/>
-              </w:rPr>
-              <w:t>self</w:t>
-            </w:r>
-            <w:proofErr w:type="spellEnd"/>
-            <w:r>
-              <w:rPr>
-                <w:b/>
-                <w:bCs/>
-                <w:i/>
-                <w:iCs/>
-              </w:rPr>
-              <w:t>)</w:t>
-            </w:r>
-          </w:p>
-        </w:tc>
-        <w:tc>
-          <w:tcPr>
-            <w:tcW w:w="3005" w:type="dxa"/>
-          </w:tcPr>
-          <w:p>
-            <w:pPr>
-              <w:rPr>
+            <w:r>
+              <w:rPr>
+                <w:b/>
+                <w:bCs/>
+              </w:rPr>
+              <w:t>shifts</w:t>
+            </w:r>
+            <w:r>
+              <w:rPr>
+                <w:b/>
+                <w:bCs/>
+              </w:rPr>
+              <w:t>_needed)</w:t>
+            </w:r>
+            <w:r>
+              <w:t xml:space="preserve">, </w:t>
+            </w:r>
+            <w:r>
+              <w:t>columns</w:t>
+            </w:r>
+            <w:r>
+              <w:t xml:space="preserve">. </w:t>
+            </w:r>
+            <w:r>
+              <w:rPr>
+                <w:b/>
+                <w:bCs/>
+                <w:i/>
+                <w:iCs/>
+              </w:rPr>
+              <w:t>init_schedule</w:t>
+            </w:r>
+            <w:r>
+              <w:t xml:space="preserve"> </w:t>
+            </w:r>
+            <w:r>
+              <w:t xml:space="preserve">houdt </w:t>
+            </w:r>
+            <w:r>
+              <w:t xml:space="preserve">de lijst </w:t>
+            </w:r>
+            <w:r>
+              <w:rPr>
+                <w:b/>
+                <w:bCs/>
+              </w:rPr>
+              <w:t xml:space="preserve">available_employees </w:t>
+            </w:r>
+            <w:r>
+              <w:t xml:space="preserve">bij via </w:t>
+            </w:r>
+            <w:r>
+              <w:rPr>
+                <w:b/>
+                <w:bCs/>
+                <w:i/>
+                <w:iCs/>
+              </w:rPr>
+              <w:t>employee_per_shift (</w:t>
+            </w:r>
+            <w:r>
+              <w:rPr>
+                <w:b/>
+                <w:bCs/>
+                <w:i/>
+                <w:iCs/>
+              </w:rPr>
+              <w:sym w:font="Wingdings" w:char="F0E0"/>
+            </w:r>
+            <w:r>
+              <w:rPr>
+                <w:b/>
+                <w:bCs/>
+                <w:i/>
+                <w:iCs/>
+              </w:rPr>
+              <w:t xml:space="preserve"> </w:t>
+            </w:r>
+            <w:r>
+              <w:rPr>
+                <w:b/>
+                <w:bCs/>
+                <w:i/>
+                <w:iCs/>
                 <w:u w:val="single"/>
               </w:rPr>
-            </w:pPr>
-            <w:r>
-              <w:t xml:space="preserve">Initieert het rooster door eerst </w:t>
-            </w:r>
-            <w:r>
-              <w:rPr>
-                <w:b/>
-                <w:bCs/>
-              </w:rPr>
-              <w:t>shifts_needed</w:t>
-            </w:r>
-            <w:r>
-              <w:t xml:space="preserve"> te downloaden via </w:t>
-            </w:r>
-            <w:r>
-              <w:rPr>
-                <w:b/>
-                <w:bCs/>
-                <w:i/>
-                <w:iCs/>
-              </w:rPr>
-              <w:t>downloading_shifts (</w:t>
-            </w:r>
-            <w:r>
-              <w:rPr>
-                <w:b/>
-                <w:bCs/>
-                <w:i/>
-                <w:iCs/>
-              </w:rPr>
-              <w:sym w:font="Wingdings" w:char="F0E0"/>
-            </w:r>
-            <w:r>
-              <w:rPr>
-                <w:b/>
-                <w:bCs/>
-                <w:i/>
-                <w:iCs/>
-              </w:rPr>
-              <w:t xml:space="preserve"> </w:t>
-            </w:r>
-            <w:r>
-              <w:rPr>
-                <w:b/>
-                <w:bCs/>
-                <w:i/>
-                <w:iCs/>
-                <w:u w:val="single"/>
-              </w:rPr>
               <w:t>queries</w:t>
             </w:r>
-            <w:r>
-              <w:rPr>
-                <w:i/>
-                <w:iCs/>
-                <w:u w:val="single"/>
-              </w:rPr>
-              <w:t>)</w:t>
-            </w:r>
-            <w:r>
-              <w:rPr>
-                <w:b/>
-                <w:bCs/>
-                <w:i/>
-                <w:iCs/>
-                <w:u w:val="single"/>
-              </w:rPr>
-              <w:t xml:space="preserve">. </w:t>
-            </w:r>
-            <w:r>
-              <w:t>Vervolgens zet het een tuple (</w:t>
-            </w:r>
-            <w:r>
-              <w:rPr>
-                <w:b/>
-                <w:bCs/>
-              </w:rPr>
-              <w:t>week, day, shift, task, employee_id, index)</w:t>
-            </w:r>
-            <w:r>
-              <w:t xml:space="preserve"> in </w:t>
-            </w:r>
-            <w:r>
-              <w:rPr>
-                <w:b/>
-                <w:bCs/>
-              </w:rPr>
-              <w:t>schedule</w:t>
-            </w:r>
-            <w:r>
-              <w:t xml:space="preserve">. Het aanmaken gebeurd nu nog door een np.array te </w:t>
-            </w:r>
-            <w:proofErr w:type="spellStart"/>
-            <w:r>
-              <w:t>definenen</w:t>
-            </w:r>
-            <w:proofErr w:type="spellEnd"/>
-            <w:r>
-              <w:t xml:space="preserve"> met </w:t>
-            </w:r>
-            <w:proofErr w:type="spellStart"/>
-            <w:r>
-              <w:rPr>
-                <w:b/>
-                <w:bCs/>
-              </w:rPr>
-              <w:t>len</w:t>
-            </w:r>
-            <w:proofErr w:type="spellEnd"/>
-            <w:r>
-              <w:rPr>
-                <w:b/>
-                <w:bCs/>
-              </w:rPr>
-              <w:t>(</w:t>
-            </w:r>
-            <w:proofErr w:type="spellStart"/>
-            <w:r>
-              <w:rPr>
-                <w:b/>
-                <w:bCs/>
-              </w:rPr>
-              <w:t>shifts</w:t>
-            </w:r>
-            <w:r>
-              <w:rPr>
-                <w:b/>
-                <w:bCs/>
-              </w:rPr>
-              <w:t>_needed</w:t>
-            </w:r>
-            <w:proofErr w:type="spellEnd"/>
-            <w:r>
-              <w:rPr>
-                <w:b/>
-                <w:bCs/>
-              </w:rPr>
-              <w:t>)</w:t>
-            </w:r>
-            <w:r>
-              <w:t xml:space="preserve">, </w:t>
-            </w:r>
-            <w:r>
-              <w:t>columns</w:t>
-            </w:r>
-            <w:r>
-              <w:t xml:space="preserve">. </w:t>
-            </w:r>
-            <w:proofErr w:type="spellStart"/>
-            <w:r>
-              <w:rPr>
-                <w:b/>
-                <w:bCs/>
-                <w:i/>
-                <w:iCs/>
-              </w:rPr>
-              <w:t>init_schedule</w:t>
-            </w:r>
-            <w:proofErr w:type="spellEnd"/>
-            <w:r>
-              <w:t xml:space="preserve"> </w:t>
-            </w:r>
-            <w:r>
-              <w:t xml:space="preserve">houdt </w:t>
-            </w:r>
-            <w:r>
-              <w:t xml:space="preserve">de lijst </w:t>
-            </w:r>
-            <w:proofErr w:type="spellStart"/>
-            <w:r>
-              <w:rPr>
-                <w:b/>
-                <w:bCs/>
-              </w:rPr>
-              <w:t>available_employees</w:t>
-            </w:r>
-            <w:proofErr w:type="spellEnd"/>
-            <w:r>
-              <w:rPr>
-                <w:b/>
-                <w:bCs/>
-              </w:rPr>
-              <w:t xml:space="preserve"> </w:t>
-            </w:r>
-            <w:r>
-              <w:t xml:space="preserve">bij via </w:t>
-            </w:r>
-            <w:proofErr w:type="spellStart"/>
-            <w:r>
-              <w:rPr>
-                <w:b/>
-                <w:bCs/>
-                <w:i/>
-                <w:iCs/>
-              </w:rPr>
-              <w:t>employee_per_shift</w:t>
-            </w:r>
-            <w:proofErr w:type="spellEnd"/>
-            <w:r>
-              <w:rPr>
-                <w:b/>
-                <w:bCs/>
-                <w:i/>
-                <w:iCs/>
-              </w:rPr>
-              <w:t xml:space="preserve"> (</w:t>
-            </w:r>
-            <w:r>
-              <w:rPr>
-                <w:b/>
-                <w:bCs/>
-                <w:i/>
-                <w:iCs/>
-              </w:rPr>
-              <w:sym w:font="Wingdings" w:char="F0E0"/>
-            </w:r>
-            <w:r>
-              <w:rPr>
-                <w:b/>
-                <w:bCs/>
-                <w:i/>
-                <w:iCs/>
-              </w:rPr>
-              <w:t xml:space="preserve"> </w:t>
-            </w:r>
-            <w:proofErr w:type="spellStart"/>
-            <w:r>
-              <w:rPr>
-                <w:b/>
-                <w:bCs/>
-                <w:i/>
-                <w:iCs/>
-                <w:u w:val="single"/>
-              </w:rPr>
-              <w:t>queries</w:t>
-            </w:r>
-            <w:proofErr w:type="spellEnd"/>
             <w:r>
               <w:rPr>
                 <w:b/>
@@ -1749,7 +1626,6 @@
                 <w:lang w:val="en-GB"/>
               </w:rPr>
             </w:pPr>
-            <w:proofErr w:type="spellStart"/>
             <w:r>
               <w:rPr>
                 <w:b/>
@@ -1766,21 +1642,18 @@
               </w:rPr>
               <w:t>needed</w:t>
             </w:r>
-            <w:proofErr w:type="spellEnd"/>
             <w:r>
               <w:rPr>
                 <w:lang w:val="en-GB"/>
               </w:rPr>
               <w:t>=</w:t>
             </w:r>
-            <w:proofErr w:type="spellStart"/>
             <w:r>
               <w:rPr>
                 <w:lang w:val="en-GB"/>
               </w:rPr>
               <w:t>Lijst</w:t>
             </w:r>
-            <w:proofErr w:type="spellEnd"/>
             <w:r>
               <w:rPr>
                 <w:lang w:val="en-GB"/>
@@ -1942,7 +1815,6 @@
               </w:rPr>
               <w:t xml:space="preserve">= </w:t>
             </w:r>
-            <w:proofErr w:type="spellStart"/>
             <w:r>
               <w:rPr>
                 <w:b/>
@@ -1951,7 +1823,6 @@
               </w:rPr>
               <w:t>shifts_needed</w:t>
             </w:r>
-            <w:proofErr w:type="spellEnd"/>
             <w:r>
               <w:rPr>
                 <w:lang w:val="en-GB"/>
@@ -1974,23 +1845,7 @@
           </w:p>
           <w:p>
             <w:r>
-              <w:t xml:space="preserve">Want </w:t>
-            </w:r>
-            <w:proofErr w:type="spellStart"/>
-            <w:r>
-              <w:t>shifts</w:t>
-            </w:r>
-            <w:proofErr w:type="spellEnd"/>
-            <w:r>
-              <w:t xml:space="preserve"> </w:t>
-            </w:r>
-            <w:proofErr w:type="spellStart"/>
-            <w:r>
-              <w:t>needed</w:t>
-            </w:r>
-            <w:proofErr w:type="spellEnd"/>
-            <w:r>
-              <w:t xml:space="preserve"> heft 5 dingen, waarvan</w:t>
+              <w:t>Want shifts needed heft 5 dingen, waarvan</w:t>
             </w:r>
             <w:r>
               <w:t xml:space="preserve"> 2 niet nodig zijn en 3 waardes worden nog toegevoegd, dus als er meer waardes toegevoegd worden is die 1 fout</w:t>
@@ -2014,7 +1869,6 @@
                 <w:lang w:val="en-GB"/>
               </w:rPr>
             </w:pPr>
-            <w:proofErr w:type="spellStart"/>
             <w:r>
               <w:rPr>
                 <w:b/>
@@ -2025,7 +1879,6 @@
               </w:rPr>
               <w:t>Init_availability</w:t>
             </w:r>
-            <w:proofErr w:type="spellEnd"/>
           </w:p>
         </w:tc>
         <w:tc>
@@ -2124,7 +1977,6 @@
             <w:r>
               <w:t xml:space="preserve">Roept </w:t>
             </w:r>
-            <w:proofErr w:type="spellStart"/>
             <w:r>
               <w:rPr>
                 <w:b/>
@@ -2134,7 +1986,6 @@
               </w:rPr>
               <w:t>mutate</w:t>
             </w:r>
-            <w:proofErr w:type="spellEnd"/>
             <w:r>
               <w:t xml:space="preserve"> aan voor </w:t>
             </w:r>
@@ -2166,7 +2017,6 @@
             <w:shd w:val="clear" w:color="auto" w:fill="FF6969"/>
           </w:tcPr>
           <w:p>
-            <w:proofErr w:type="spellStart"/>
             <w:r>
               <w:rPr>
                 <w:b/>
@@ -2176,7 +2026,6 @@
               </w:rPr>
               <w:t>Mutate</w:t>
             </w:r>
-            <w:proofErr w:type="spellEnd"/>
           </w:p>
         </w:tc>
         <w:tc>
@@ -2204,26 +2053,10 @@
               <w:t xml:space="preserve"> al</w:t>
             </w:r>
             <w:r>
-              <w:t xml:space="preserve">s de verandering niet de kosten naar beneden brengt wordt het teruggedraaid. Het werkt </w:t>
-            </w:r>
-            <w:proofErr w:type="spellStart"/>
-            <w:r>
-              <w:t>dmv</w:t>
-            </w:r>
-            <w:proofErr w:type="spellEnd"/>
-            <w:r>
-              <w:t xml:space="preserve"> een wille</w:t>
-            </w:r>
-            <w:r>
-              <w:t xml:space="preserve">keurige shift te nemen, daar een nieuwe werknemer op te zetten uit de </w:t>
-            </w:r>
-            <w:proofErr w:type="spellStart"/>
-            <w:r>
-              <w:t>available_employee</w:t>
-            </w:r>
-            <w:proofErr w:type="spellEnd"/>
-            <w:r>
-              <w:t xml:space="preserve"> en dan de nieuwe kosten uit te rekenen. </w:t>
+              <w:t>s de verandering niet de kosten naar beneden brengt wordt het teruggedraaid. Het werkt dmv een wille</w:t>
+            </w:r>
+            <w:r>
+              <w:t xml:space="preserve">keurige shift te nemen, daar een nieuwe werknemer op te zetten uit de available_employee en dan de nieuwe kosten uit te rekenen. </w:t>
             </w:r>
             <w:r>
               <w:lastRenderedPageBreak/>
@@ -2278,7 +2111,6 @@
                 <w:bCs/>
               </w:rPr>
             </w:pPr>
-            <w:proofErr w:type="spellStart"/>
             <w:r>
               <w:rPr>
                 <w:b/>
@@ -2290,7 +2122,6 @@
               </w:rPr>
               <w:t>Maluscalc</w:t>
             </w:r>
-            <w:proofErr w:type="spellEnd"/>
           </w:p>
         </w:tc>
         <w:tc>
@@ -2354,7 +2185,6 @@
                 <w:bCs/>
               </w:rPr>
             </w:pPr>
-            <w:proofErr w:type="spellStart"/>
             <w:r>
               <w:rPr>
                 <w:b/>
@@ -2362,7 +2192,6 @@
               </w:rPr>
               <w:t>Employee_dict</w:t>
             </w:r>
-            <w:proofErr w:type="spellEnd"/>
           </w:p>
         </w:tc>
         <w:tc>
@@ -2370,13 +2199,8 @@
             <w:tcW w:w="3005" w:type="dxa"/>
           </w:tcPr>
           <w:p>
-            <w:proofErr w:type="spellStart"/>
-            <w:r>
-              <w:t>Dict</w:t>
-            </w:r>
-            <w:proofErr w:type="spellEnd"/>
-            <w:r>
-              <w:t xml:space="preserve"> met werknemer </w:t>
+            <w:r>
+              <w:t xml:space="preserve">Dict met werknemer </w:t>
             </w:r>
             <w:r>
               <w:rPr>
@@ -2389,13 +2213,8 @@
               <w:t xml:space="preserve"> als key en </w:t>
             </w:r>
             <w:r>
-              <w:t xml:space="preserve">object als </w:t>
-            </w:r>
-            <w:proofErr w:type="spellStart"/>
-            <w:r>
-              <w:t>value</w:t>
-            </w:r>
-            <w:proofErr w:type="spellEnd"/>
+              <w:t>object als value</w:t>
+            </w:r>
           </w:p>
         </w:tc>
         <w:tc>
@@ -2403,11 +2222,9 @@
             <w:tcW w:w="3006" w:type="dxa"/>
           </w:tcPr>
           <w:p>
-            <w:proofErr w:type="spellStart"/>
             <w:r>
               <w:t>dict</w:t>
             </w:r>
-            <w:proofErr w:type="spellEnd"/>
           </w:p>
         </w:tc>
       </w:tr>
@@ -2474,11 +2291,9 @@
             <w:tcW w:w="3006" w:type="dxa"/>
           </w:tcPr>
           <w:p>
-            <w:proofErr w:type="spellStart"/>
             <w:r>
               <w:t>Np.aray</w:t>
             </w:r>
-            <w:proofErr w:type="spellEnd"/>
           </w:p>
         </w:tc>
       </w:tr>
@@ -2539,7 +2354,6 @@
                 <w:lang w:val="en-GB"/>
               </w:rPr>
             </w:pPr>
-            <w:proofErr w:type="spellStart"/>
             <w:r>
               <w:rPr>
                 <w:b/>
@@ -2558,18 +2372,7 @@
                 <w:iCs/>
                 <w:lang w:val="en-GB"/>
               </w:rPr>
-              <w:t>eek</w:t>
-            </w:r>
-            <w:proofErr w:type="spellEnd"/>
-            <w:r>
-              <w:rPr>
-                <w:b/>
-                <w:bCs/>
-                <w:i/>
-                <w:iCs/>
-                <w:lang w:val="en-GB"/>
-              </w:rPr>
-              <w:t>(self)</w:t>
+              <w:t>eek(self)</w:t>
             </w:r>
           </w:p>
         </w:tc>
@@ -2581,7 +2384,6 @@
             <w:r>
               <w:t xml:space="preserve">Download de </w:t>
             </w:r>
-            <w:proofErr w:type="spellStart"/>
             <w:r>
               <w:rPr>
                 <w:b/>
@@ -2589,7 +2391,6 @@
               </w:rPr>
               <w:t>wages</w:t>
             </w:r>
-            <w:proofErr w:type="spellEnd"/>
             <w:r>
               <w:rPr>
                 <w:b/>
@@ -2617,7 +2418,6 @@
               </w:rPr>
               <w:t xml:space="preserve"> </w:t>
             </w:r>
-            <w:proofErr w:type="spellStart"/>
             <w:r>
               <w:rPr>
                 <w:b/>
@@ -2628,7 +2428,6 @@
               </w:rPr>
               <w:t>queries</w:t>
             </w:r>
-            <w:proofErr w:type="spellEnd"/>
             <w:r>
               <w:rPr>
                 <w:b/>
@@ -2641,17 +2440,8 @@
               <w:t>en ze</w:t>
             </w:r>
             <w:r>
-              <w:t xml:space="preserve">t de wage van employee 0 standaard op 100000 zodat elk slot altijd </w:t>
-            </w:r>
-            <w:proofErr w:type="spellStart"/>
-            <w:r>
-              <w:t>gevult</w:t>
-            </w:r>
-            <w:proofErr w:type="spellEnd"/>
-            <w:r>
-              <w:t xml:space="preserve"> zal worden. </w:t>
-            </w:r>
-            <w:proofErr w:type="spellStart"/>
+              <w:t xml:space="preserve">t de wage van employee 0 standaard op 100000 zodat elk slot altijd gevult zal worden. </w:t>
+            </w:r>
             <w:r>
               <w:rPr>
                 <w:b/>
@@ -2659,17 +2449,8 @@
               </w:rPr>
               <w:t>Wage_cost</w:t>
             </w:r>
-            <w:proofErr w:type="spellEnd"/>
-            <w:r>
-              <w:t xml:space="preserve"> is een </w:t>
-            </w:r>
-            <w:proofErr w:type="spellStart"/>
-            <w:r>
-              <w:t>dict</w:t>
-            </w:r>
-            <w:proofErr w:type="spellEnd"/>
-            <w:r>
-              <w:t xml:space="preserve"> die hier wordt gemaakt met [‘schedule’]=totale kosten en [‘week </w:t>
+            <w:r>
+              <w:t xml:space="preserve"> is een dict die hier wordt gemaakt met [‘schedule’]=totale kosten en [‘week </w:t>
             </w:r>
             <w:r>
               <w:rPr>
@@ -2698,6 +2479,30 @@
         </w:tc>
       </w:tr>
     </w:tbl>
+    <w:p>
+      <w:pPr>
+        <w:rPr>
+          <w:b/>
+          <w:bCs/>
+        </w:rPr>
+      </w:pPr>
+    </w:p>
+    <w:p>
+      <w:pPr>
+        <w:rPr>
+          <w:b/>
+          <w:bCs/>
+        </w:rPr>
+      </w:pPr>
+    </w:p>
+    <w:p>
+      <w:pPr>
+        <w:rPr>
+          <w:b/>
+          <w:bCs/>
+        </w:rPr>
+      </w:pPr>
+    </w:p>
     <w:p>
       <w:pPr>
         <w:rPr>

</xml_diff>

<commit_message>
employees now get added to the db
</commit_message>
<xml_diff>
--- a/documentation/DOCUMENTATION.docx
+++ b/documentation/DOCUMENTATION.docx
@@ -109,6 +109,7 @@
                 <w:bCs/>
               </w:rPr>
             </w:pPr>
+            <w:proofErr w:type="spellStart"/>
             <w:r>
               <w:rPr>
                 <w:b/>
@@ -116,6 +117,7 @@
               </w:rPr>
               <w:t>Id</w:t>
             </w:r>
+            <w:proofErr w:type="spellEnd"/>
           </w:p>
         </w:tc>
         <w:tc>
@@ -126,8 +128,13 @@
             <w:r>
               <w:t xml:space="preserve">Uniek </w:t>
             </w:r>
-            <w:r>
-              <w:t xml:space="preserve">id per werknemer. </w:t>
+            <w:proofErr w:type="spellStart"/>
+            <w:r>
+              <w:t>id</w:t>
+            </w:r>
+            <w:proofErr w:type="spellEnd"/>
+            <w:r>
+              <w:t xml:space="preserve"> per werknemer. </w:t>
             </w:r>
             <w:r>
               <w:t>Wordt in upload employee aangemaak</w:t>
@@ -194,7 +201,21 @@
               <w:rPr>
                 <w:bCs/>
               </w:rPr>
-              <w:t xml:space="preserve">Naam van werknemer, wordt verder niet mee gerekend oid. Zal in de class staan zodat de </w:t>
+              <w:t xml:space="preserve">Naam van werknemer, wordt verder niet mee gerekend </w:t>
+            </w:r>
+            <w:proofErr w:type="spellStart"/>
+            <w:r>
+              <w:rPr>
+                <w:bCs/>
+              </w:rPr>
+              <w:t>oid</w:t>
+            </w:r>
+            <w:proofErr w:type="spellEnd"/>
+            <w:r>
+              <w:rPr>
+                <w:bCs/>
+              </w:rPr>
+              <w:t xml:space="preserve">. Zal in de class staan zodat de </w:t>
             </w:r>
             <w:r>
               <w:rPr>
@@ -244,6 +265,7 @@
                 <w:bCs/>
               </w:rPr>
             </w:pPr>
+            <w:proofErr w:type="spellStart"/>
             <w:r>
               <w:rPr>
                 <w:b/>
@@ -251,6 +273,7 @@
               </w:rPr>
               <w:t>Wage</w:t>
             </w:r>
+            <w:proofErr w:type="spellEnd"/>
           </w:p>
         </w:tc>
         <w:tc>
@@ -261,6 +284,7 @@
             <w:r>
               <w:t xml:space="preserve">Salaris van een werknemer per uur. Wordt in </w:t>
             </w:r>
+            <w:proofErr w:type="spellStart"/>
             <w:r>
               <w:rPr>
                 <w:b/>
@@ -271,6 +295,7 @@
               </w:rPr>
               <w:t>Maluscalc</w:t>
             </w:r>
+            <w:proofErr w:type="spellEnd"/>
             <w:r>
               <w:t xml:space="preserve"> (via </w:t>
             </w:r>
@@ -312,6 +337,7 @@
                 <w:bCs/>
               </w:rPr>
             </w:pPr>
+            <w:proofErr w:type="spellStart"/>
             <w:r>
               <w:rPr>
                 <w:b/>
@@ -319,6 +345,7 @@
               </w:rPr>
               <w:t>Weekly_max_employee</w:t>
             </w:r>
+            <w:proofErr w:type="spellEnd"/>
           </w:p>
         </w:tc>
         <w:tc>
@@ -396,6 +423,7 @@
                 <w:bCs/>
               </w:rPr>
             </w:pPr>
+            <w:proofErr w:type="spellStart"/>
             <w:r>
               <w:rPr>
                 <w:b/>
@@ -403,6 +431,7 @@
               </w:rPr>
               <w:t>Task</w:t>
             </w:r>
+            <w:proofErr w:type="spellEnd"/>
           </w:p>
         </w:tc>
         <w:tc>
@@ -438,6 +467,7 @@
                 <w:bCs/>
               </w:rPr>
             </w:pPr>
+            <w:proofErr w:type="spellStart"/>
             <w:r>
               <w:rPr>
                 <w:b/>
@@ -445,6 +475,7 @@
               </w:rPr>
               <w:t>Location</w:t>
             </w:r>
+            <w:proofErr w:type="spellEnd"/>
           </w:p>
         </w:tc>
         <w:tc>
@@ -453,17 +484,35 @@
           </w:tcPr>
           <w:p>
             <w:r>
-              <w:t>Locatie code om aan te geven om welk filiaal etc het gaat. Wordt niet mee gereken</w:t>
+              <w:t xml:space="preserve">Locatie code om aan te geven om welk filiaal </w:t>
+            </w:r>
+            <w:proofErr w:type="spellStart"/>
+            <w:r>
+              <w:t>etc</w:t>
+            </w:r>
+            <w:proofErr w:type="spellEnd"/>
+            <w:r>
+              <w:t xml:space="preserve"> het gaat. Wordt niet mee </w:t>
+            </w:r>
+            <w:proofErr w:type="spellStart"/>
+            <w:r>
+              <w:t>gereken</w:t>
             </w:r>
             <w:r>
               <w:t>t</w:t>
             </w:r>
-            <w:r>
-              <w:t xml:space="preserve"> maar wel gebruikt als constrain</w:t>
+            <w:proofErr w:type="spellEnd"/>
+            <w:r>
+              <w:t xml:space="preserve"> maar wel gebruikt als </w:t>
+            </w:r>
+            <w:proofErr w:type="spellStart"/>
+            <w:r>
+              <w:t>constrain</w:t>
             </w:r>
             <w:r>
               <w:t>t</w:t>
             </w:r>
+            <w:proofErr w:type="spellEnd"/>
           </w:p>
         </w:tc>
         <w:tc>
@@ -472,7 +521,15 @@
           </w:tcPr>
           <w:p>
             <w:r>
-              <w:t>Integer, coffeecompany=1</w:t>
+              <w:t xml:space="preserve">Integer, </w:t>
+            </w:r>
+            <w:proofErr w:type="spellStart"/>
+            <w:r>
+              <w:t>coffeecompany</w:t>
+            </w:r>
+            <w:proofErr w:type="spellEnd"/>
+            <w:r>
+              <w:t>=1</w:t>
             </w:r>
           </w:p>
         </w:tc>
@@ -489,6 +546,7 @@
                 <w:bCs/>
               </w:rPr>
             </w:pPr>
+            <w:proofErr w:type="spellStart"/>
             <w:r>
               <w:rPr>
                 <w:b/>
@@ -496,6 +554,7 @@
               </w:rPr>
               <w:t>Add_remove_timeslot</w:t>
             </w:r>
+            <w:proofErr w:type="spellEnd"/>
           </w:p>
         </w:tc>
         <w:tc>
@@ -504,7 +563,15 @@
           </w:tcPr>
           <w:p>
             <w:r>
-              <w:t>Lijst met commands die uitgevoerd worden na aanpassingen in app/gui</w:t>
+              <w:t xml:space="preserve">Lijst met </w:t>
+            </w:r>
+            <w:proofErr w:type="spellStart"/>
+            <w:r>
+              <w:t>commands</w:t>
+            </w:r>
+            <w:proofErr w:type="spellEnd"/>
+            <w:r>
+              <w:t xml:space="preserve"> die uitgevoerd worden na aanpassingen in app/gui</w:t>
             </w:r>
           </w:p>
         </w:tc>
@@ -550,14 +617,34 @@
               </w:rPr>
               <w:t>Tuple[1]=list(</w:t>
             </w:r>
-            <w:r>
-              <w:rPr>
-                <w:b/>
-                <w:bCs/>
-                <w:lang w:val="en-GB"/>
-              </w:rPr>
-              <w:t>employee_id, week, day, shift, weekly_max_employee</w:t>
-            </w:r>
+            <w:proofErr w:type="spellStart"/>
+            <w:r>
+              <w:rPr>
+                <w:b/>
+                <w:bCs/>
+                <w:lang w:val="en-GB"/>
+              </w:rPr>
+              <w:t>employee_id</w:t>
+            </w:r>
+            <w:proofErr w:type="spellEnd"/>
+            <w:r>
+              <w:rPr>
+                <w:b/>
+                <w:bCs/>
+                <w:lang w:val="en-GB"/>
+              </w:rPr>
+              <w:t xml:space="preserve">, week, day, shift, </w:t>
+            </w:r>
+            <w:proofErr w:type="spellStart"/>
+            <w:r>
+              <w:rPr>
+                <w:b/>
+                <w:bCs/>
+                <w:lang w:val="en-GB"/>
+              </w:rPr>
+              <w:t>weekly_max_employee</w:t>
+            </w:r>
+            <w:proofErr w:type="spellEnd"/>
             <w:r>
               <w:rPr>
                 <w:lang w:val="en-GB"/>
@@ -582,6 +669,7 @@
                 <w:iCs/>
               </w:rPr>
             </w:pPr>
+            <w:proofErr w:type="spellStart"/>
             <w:r>
               <w:rPr>
                 <w:b/>
@@ -590,16 +678,38 @@
                 <w:iCs/>
                 <w:shd w:val="clear" w:color="auto" w:fill="FF6969"/>
               </w:rPr>
-              <w:t>Upload_employee(</w:t>
-            </w:r>
-            <w:r>
-              <w:rPr>
-                <w:b/>
-                <w:bCs/>
-                <w:i/>
-                <w:iCs/>
-              </w:rPr>
-              <w:t>self)</w:t>
+              <w:t>Upload_employee</w:t>
+            </w:r>
+            <w:proofErr w:type="spellEnd"/>
+            <w:r>
+              <w:rPr>
+                <w:b/>
+                <w:bCs/>
+                <w:i/>
+                <w:iCs/>
+                <w:shd w:val="clear" w:color="auto" w:fill="FF6969"/>
+              </w:rPr>
+              <w:t>(</w:t>
+            </w:r>
+            <w:proofErr w:type="spellStart"/>
+            <w:r>
+              <w:rPr>
+                <w:b/>
+                <w:bCs/>
+                <w:i/>
+                <w:iCs/>
+              </w:rPr>
+              <w:t>self</w:t>
+            </w:r>
+            <w:proofErr w:type="spellEnd"/>
+            <w:r>
+              <w:rPr>
+                <w:b/>
+                <w:bCs/>
+                <w:i/>
+                <w:iCs/>
+              </w:rPr>
+              <w:t>)</w:t>
             </w:r>
           </w:p>
         </w:tc>
@@ -639,7 +749,31 @@
                 <w:b/>
                 <w:bCs/>
               </w:rPr>
-              <w:t>, wage, level, ta</w:t>
+              <w:t xml:space="preserve">, </w:t>
+            </w:r>
+            <w:proofErr w:type="spellStart"/>
+            <w:r>
+              <w:rPr>
+                <w:b/>
+                <w:bCs/>
+              </w:rPr>
+              <w:t>wage</w:t>
+            </w:r>
+            <w:proofErr w:type="spellEnd"/>
+            <w:r>
+              <w:rPr>
+                <w:b/>
+                <w:bCs/>
+              </w:rPr>
+              <w:t xml:space="preserve">, level, </w:t>
+            </w:r>
+            <w:proofErr w:type="spellStart"/>
+            <w:r>
+              <w:rPr>
+                <w:b/>
+                <w:bCs/>
+              </w:rPr>
+              <w:t>ta</w:t>
             </w:r>
             <w:r>
               <w:rPr>
@@ -653,7 +787,23 @@
                 <w:b/>
                 <w:bCs/>
               </w:rPr>
-              <w:t>k, locati</w:t>
+              <w:t>k</w:t>
+            </w:r>
+            <w:proofErr w:type="spellEnd"/>
+            <w:r>
+              <w:rPr>
+                <w:b/>
+                <w:bCs/>
+              </w:rPr>
+              <w:t xml:space="preserve">, </w:t>
+            </w:r>
+            <w:proofErr w:type="spellStart"/>
+            <w:r>
+              <w:rPr>
+                <w:b/>
+                <w:bCs/>
+              </w:rPr>
+              <w:t>locati</w:t>
             </w:r>
             <w:r>
               <w:rPr>
@@ -662,11 +812,20 @@
               </w:rPr>
               <w:t>on</w:t>
             </w:r>
+            <w:proofErr w:type="spellEnd"/>
             <w:r>
               <w:t xml:space="preserve"> in een entry</w:t>
             </w:r>
             <w:r>
-              <w:t xml:space="preserve"> en gebruikt de automatisch gegenereerde unieke key om self.id aan te maken</w:t>
+              <w:t xml:space="preserve"> en gebruikt de automatisch gegenereerde unieke </w:t>
+            </w:r>
+            <w:proofErr w:type="spellStart"/>
+            <w:r>
+              <w:t>key</w:t>
+            </w:r>
+            <w:proofErr w:type="spellEnd"/>
+            <w:r>
+              <w:t xml:space="preserve"> om self.id aan te maken</w:t>
             </w:r>
           </w:p>
         </w:tc>
@@ -691,14 +850,45 @@
                 <w:iCs/>
               </w:rPr>
             </w:pPr>
-            <w:r>
-              <w:rPr>
-                <w:b/>
-                <w:bCs/>
-                <w:i/>
-                <w:iCs/>
-              </w:rPr>
-              <w:t>Upload_availability(self)</w:t>
+            <w:proofErr w:type="spellStart"/>
+            <w:r>
+              <w:rPr>
+                <w:b/>
+                <w:bCs/>
+                <w:i/>
+                <w:iCs/>
+              </w:rPr>
+              <w:t>Upload_availability</w:t>
+            </w:r>
+            <w:proofErr w:type="spellEnd"/>
+            <w:r>
+              <w:rPr>
+                <w:b/>
+                <w:bCs/>
+                <w:i/>
+                <w:iCs/>
+              </w:rPr>
+              <w:t>(</w:t>
+            </w:r>
+            <w:proofErr w:type="spellStart"/>
+            <w:r>
+              <w:rPr>
+                <w:b/>
+                <w:bCs/>
+                <w:i/>
+                <w:iCs/>
+              </w:rPr>
+              <w:t>self</w:t>
+            </w:r>
+            <w:proofErr w:type="spellEnd"/>
+            <w:r>
+              <w:rPr>
+                <w:b/>
+                <w:bCs/>
+                <w:i/>
+                <w:iCs/>
+              </w:rPr>
+              <w:t>)</w:t>
             </w:r>
           </w:p>
         </w:tc>
@@ -731,7 +921,23 @@
               <w:t>availability</w:t>
             </w:r>
             <w:r>
-              <w:t xml:space="preserve"> krijgt de werknemer tijdens het aanmaken vd class binnen en wordt in de init meteen omgezet naar een entry in de database.</w:t>
+              <w:t xml:space="preserve"> krijgt de werknemer tijdens het aanmaken </w:t>
+            </w:r>
+            <w:proofErr w:type="spellStart"/>
+            <w:r>
+              <w:t>vd</w:t>
+            </w:r>
+            <w:proofErr w:type="spellEnd"/>
+            <w:r>
+              <w:t xml:space="preserve"> class binnen en wordt in de </w:t>
+            </w:r>
+            <w:proofErr w:type="spellStart"/>
+            <w:r>
+              <w:t>init</w:t>
+            </w:r>
+            <w:proofErr w:type="spellEnd"/>
+            <w:r>
+              <w:t xml:space="preserve"> meteen omgezet naar een entry in de database.</w:t>
             </w:r>
           </w:p>
         </w:tc>
@@ -756,14 +962,45 @@
                 <w:iCs/>
               </w:rPr>
             </w:pPr>
-            <w:r>
-              <w:rPr>
-                <w:b/>
-                <w:bCs/>
-                <w:i/>
-                <w:iCs/>
-              </w:rPr>
-              <w:t>Change_availability(self)</w:t>
+            <w:proofErr w:type="spellStart"/>
+            <w:r>
+              <w:rPr>
+                <w:b/>
+                <w:bCs/>
+                <w:i/>
+                <w:iCs/>
+              </w:rPr>
+              <w:t>Change_availability</w:t>
+            </w:r>
+            <w:proofErr w:type="spellEnd"/>
+            <w:r>
+              <w:rPr>
+                <w:b/>
+                <w:bCs/>
+                <w:i/>
+                <w:iCs/>
+              </w:rPr>
+              <w:t>(</w:t>
+            </w:r>
+            <w:proofErr w:type="spellStart"/>
+            <w:r>
+              <w:rPr>
+                <w:b/>
+                <w:bCs/>
+                <w:i/>
+                <w:iCs/>
+              </w:rPr>
+              <w:t>self</w:t>
+            </w:r>
+            <w:proofErr w:type="spellEnd"/>
+            <w:r>
+              <w:rPr>
+                <w:b/>
+                <w:bCs/>
+                <w:i/>
+                <w:iCs/>
+              </w:rPr>
+              <w:t>)</w:t>
             </w:r>
           </w:p>
         </w:tc>
@@ -775,6 +1012,7 @@
             <w:r>
               <w:t xml:space="preserve">Gebruikt de </w:t>
             </w:r>
+            <w:proofErr w:type="spellStart"/>
             <w:r>
               <w:rPr>
                 <w:b/>
@@ -782,6 +1020,7 @@
               </w:rPr>
               <w:t>add_remove_timeslot</w:t>
             </w:r>
+            <w:proofErr w:type="spellEnd"/>
             <w:r>
               <w:t xml:space="preserve"> lijst om </w:t>
             </w:r>
@@ -925,6 +1164,7 @@
                 <w:bCs/>
               </w:rPr>
             </w:pPr>
+            <w:proofErr w:type="spellStart"/>
             <w:r>
               <w:rPr>
                 <w:b/>
@@ -932,6 +1172,7 @@
               </w:rPr>
               <w:t>Available_employees</w:t>
             </w:r>
+            <w:proofErr w:type="spellEnd"/>
           </w:p>
         </w:tc>
         <w:tc>
@@ -947,6 +1188,7 @@
             <w:r>
               <w:t xml:space="preserve">Een lijst die wordt samengesteld in </w:t>
             </w:r>
+            <w:proofErr w:type="spellStart"/>
             <w:r>
               <w:rPr>
                 <w:b/>
@@ -954,19 +1196,62 @@
               </w:rPr>
               <w:t>init_schedule</w:t>
             </w:r>
-            <w:r>
-              <w:rPr>
-                <w:iCs/>
-              </w:rPr>
-              <w:t xml:space="preserve"> waar op index 0 een lijst staat met tuples(</w:t>
-            </w:r>
-            <w:r>
-              <w:rPr>
-                <w:b/>
-                <w:bCs/>
-                <w:iCs/>
-              </w:rPr>
-              <w:t>id, wage)</w:t>
+            <w:proofErr w:type="spellEnd"/>
+            <w:r>
+              <w:rPr>
+                <w:iCs/>
+              </w:rPr>
+              <w:t xml:space="preserve"> waar op index 0 een lijst staat met </w:t>
+            </w:r>
+            <w:proofErr w:type="spellStart"/>
+            <w:r>
+              <w:rPr>
+                <w:iCs/>
+              </w:rPr>
+              <w:t>tuples</w:t>
+            </w:r>
+            <w:proofErr w:type="spellEnd"/>
+            <w:r>
+              <w:rPr>
+                <w:iCs/>
+              </w:rPr>
+              <w:t>(</w:t>
+            </w:r>
+            <w:proofErr w:type="spellStart"/>
+            <w:r>
+              <w:rPr>
+                <w:b/>
+                <w:bCs/>
+                <w:iCs/>
+              </w:rPr>
+              <w:t>id</w:t>
+            </w:r>
+            <w:proofErr w:type="spellEnd"/>
+            <w:r>
+              <w:rPr>
+                <w:b/>
+                <w:bCs/>
+                <w:iCs/>
+              </w:rPr>
+              <w:t xml:space="preserve">, </w:t>
+            </w:r>
+            <w:proofErr w:type="spellStart"/>
+            <w:r>
+              <w:rPr>
+                <w:b/>
+                <w:bCs/>
+                <w:iCs/>
+              </w:rPr>
+              <w:t>wage</w:t>
+            </w:r>
+            <w:proofErr w:type="spellEnd"/>
+            <w:r>
+              <w:rPr>
+                <w:b/>
+                <w:bCs/>
+                <w:iCs/>
+              </w:rPr>
+              <w:t>)</w:t>
             </w:r>
             <w:r>
               <w:rPr>
@@ -974,13 +1259,41 @@
               </w:rPr>
               <w:t xml:space="preserve"> van alle mensen die kunnen werken op de shift die in </w:t>
             </w:r>
-            <w:r>
-              <w:rPr>
-                <w:b/>
-                <w:bCs/>
-                <w:iCs/>
-              </w:rPr>
-              <w:t xml:space="preserve">shifts needed </w:t>
+            <w:proofErr w:type="spellStart"/>
+            <w:r>
+              <w:rPr>
+                <w:b/>
+                <w:bCs/>
+                <w:iCs/>
+              </w:rPr>
+              <w:t>shifts</w:t>
+            </w:r>
+            <w:proofErr w:type="spellEnd"/>
+            <w:r>
+              <w:rPr>
+                <w:b/>
+                <w:bCs/>
+                <w:iCs/>
+              </w:rPr>
+              <w:t xml:space="preserve"> </w:t>
+            </w:r>
+            <w:proofErr w:type="spellStart"/>
+            <w:r>
+              <w:rPr>
+                <w:b/>
+                <w:bCs/>
+                <w:iCs/>
+              </w:rPr>
+              <w:t>needed</w:t>
+            </w:r>
+            <w:proofErr w:type="spellEnd"/>
+            <w:r>
+              <w:rPr>
+                <w:b/>
+                <w:bCs/>
+                <w:iCs/>
+              </w:rPr>
+              <w:t xml:space="preserve"> </w:t>
             </w:r>
             <w:r>
               <w:rPr>
@@ -1000,11 +1313,19 @@
                 <w:lang w:val="en-GB"/>
               </w:rPr>
             </w:pPr>
-            <w:r>
-              <w:rPr>
-                <w:lang w:val="en-GB"/>
-              </w:rPr>
-              <w:t>Lijst met tuples</w:t>
+            <w:proofErr w:type="spellStart"/>
+            <w:r>
+              <w:rPr>
+                <w:lang w:val="en-GB"/>
+              </w:rPr>
+              <w:t>Lijst</w:t>
+            </w:r>
+            <w:proofErr w:type="spellEnd"/>
+            <w:r>
+              <w:rPr>
+                <w:lang w:val="en-GB"/>
+              </w:rPr>
+              <w:t xml:space="preserve"> met tuples</w:t>
             </w:r>
           </w:p>
           <w:p>
@@ -1090,27 +1411,81 @@
             <w:shd w:val="clear" w:color="auto" w:fill="auto"/>
           </w:tcPr>
           <w:p>
-            <w:r>
-              <w:rPr>
-                <w:lang w:val="en-GB"/>
-              </w:rPr>
-              <w:t>Np.array met op elke row een tuple (</w:t>
-            </w:r>
-            <w:r>
-              <w:rPr>
-                <w:b/>
-                <w:bCs/>
-                <w:lang w:val="en-GB"/>
-              </w:rPr>
-              <w:t>week, day, shift, task, employe</w:t>
-            </w:r>
-            <w:r>
-              <w:rPr>
-                <w:b/>
-                <w:bCs/>
-                <w:lang w:val="en-GB"/>
-              </w:rPr>
-              <w:t>e_id, index)</w:t>
+            <w:proofErr w:type="spellStart"/>
+            <w:r>
+              <w:rPr>
+                <w:lang w:val="en-GB"/>
+              </w:rPr>
+              <w:t>Np.array</w:t>
+            </w:r>
+            <w:proofErr w:type="spellEnd"/>
+            <w:r>
+              <w:rPr>
+                <w:lang w:val="en-GB"/>
+              </w:rPr>
+              <w:t xml:space="preserve"> met op </w:t>
+            </w:r>
+            <w:proofErr w:type="spellStart"/>
+            <w:r>
+              <w:rPr>
+                <w:lang w:val="en-GB"/>
+              </w:rPr>
+              <w:t>elke</w:t>
+            </w:r>
+            <w:proofErr w:type="spellEnd"/>
+            <w:r>
+              <w:rPr>
+                <w:lang w:val="en-GB"/>
+              </w:rPr>
+              <w:t xml:space="preserve"> row </w:t>
+            </w:r>
+            <w:proofErr w:type="spellStart"/>
+            <w:r>
+              <w:rPr>
+                <w:lang w:val="en-GB"/>
+              </w:rPr>
+              <w:t>een</w:t>
+            </w:r>
+            <w:proofErr w:type="spellEnd"/>
+            <w:r>
+              <w:rPr>
+                <w:lang w:val="en-GB"/>
+              </w:rPr>
+              <w:t xml:space="preserve"> tuple (</w:t>
+            </w:r>
+            <w:r>
+              <w:rPr>
+                <w:b/>
+                <w:bCs/>
+                <w:lang w:val="en-GB"/>
+              </w:rPr>
+              <w:t xml:space="preserve">week, day, shift, task, </w:t>
+            </w:r>
+            <w:proofErr w:type="spellStart"/>
+            <w:r>
+              <w:rPr>
+                <w:b/>
+                <w:bCs/>
+                <w:lang w:val="en-GB"/>
+              </w:rPr>
+              <w:t>employe</w:t>
+            </w:r>
+            <w:r>
+              <w:rPr>
+                <w:b/>
+                <w:bCs/>
+                <w:lang w:val="en-GB"/>
+              </w:rPr>
+              <w:t>e_id</w:t>
+            </w:r>
+            <w:proofErr w:type="spellEnd"/>
+            <w:r>
+              <w:rPr>
+                <w:b/>
+                <w:bCs/>
+                <w:lang w:val="en-GB"/>
+              </w:rPr>
+              <w:t>, index)</w:t>
             </w:r>
             <w:r>
               <w:rPr>
@@ -1119,13 +1494,34 @@
               <w:t xml:space="preserve">. </w:t>
             </w:r>
             <w:r>
-              <w:t>Deze lijst wordt nog redelijk hardcoded aangemaakt (de breedte b</w:t>
-            </w:r>
-            <w:r>
-              <w:t xml:space="preserve">ijv) dus </w:t>
-            </w:r>
-            <w:r>
-              <w:t>scalability problemen</w:t>
+              <w:t xml:space="preserve">Deze lijst wordt nog redelijk </w:t>
+            </w:r>
+            <w:proofErr w:type="spellStart"/>
+            <w:r>
+              <w:t>hardcoded</w:t>
+            </w:r>
+            <w:proofErr w:type="spellEnd"/>
+            <w:r>
+              <w:t xml:space="preserve"> aangemaakt (de breedte </w:t>
+            </w:r>
+            <w:proofErr w:type="spellStart"/>
+            <w:r>
+              <w:t>b</w:t>
+            </w:r>
+            <w:r>
+              <w:t>ijv</w:t>
+            </w:r>
+            <w:proofErr w:type="spellEnd"/>
+            <w:r>
+              <w:t xml:space="preserve">) dus </w:t>
+            </w:r>
+            <w:proofErr w:type="spellStart"/>
+            <w:r>
+              <w:t>scalability</w:t>
+            </w:r>
+            <w:proofErr w:type="spellEnd"/>
+            <w:r>
+              <w:t xml:space="preserve"> problemen</w:t>
             </w:r>
             <w:r>
               <w:t xml:space="preserve"> in toekomst</w:t>
@@ -1143,11 +1539,19 @@
                 <w:lang w:val="en-GB"/>
               </w:rPr>
             </w:pPr>
-            <w:r>
-              <w:rPr>
-                <w:lang w:val="en-GB"/>
-              </w:rPr>
-              <w:t>Lijst met tuples</w:t>
+            <w:proofErr w:type="spellStart"/>
+            <w:r>
+              <w:rPr>
+                <w:lang w:val="en-GB"/>
+              </w:rPr>
+              <w:t>Lijst</w:t>
+            </w:r>
+            <w:proofErr w:type="spellEnd"/>
+            <w:r>
+              <w:rPr>
+                <w:lang w:val="en-GB"/>
+              </w:rPr>
+              <w:t xml:space="preserve"> met tuples</w:t>
             </w:r>
           </w:p>
           <w:p>
@@ -1294,23 +1698,56 @@
         <w:tc>
           <w:tcPr>
             <w:tcW w:w="3005" w:type="dxa"/>
-            <w:shd w:val="clear" w:color="auto" w:fill="D0CECE" w:themeFill="background2" w:themeFillShade="E6"/>
-          </w:tcPr>
-          <w:p>
-            <w:pPr>
-              <w:rPr>
-                <w:b/>
-                <w:bCs/>
-                <w:lang w:val="en-GB"/>
-              </w:rPr>
-            </w:pPr>
-            <w:r>
-              <w:rPr>
-                <w:b/>
-                <w:bCs/>
-                <w:lang w:val="en-GB"/>
-              </w:rPr>
-              <w:t>Availability</w:t>
+            <w:shd w:val="clear" w:color="auto" w:fill="FF6969"/>
+          </w:tcPr>
+          <w:p>
+            <w:pPr>
+              <w:rPr>
+                <w:b/>
+                <w:bCs/>
+                <w:i/>
+                <w:iCs/>
+              </w:rPr>
+            </w:pPr>
+            <w:proofErr w:type="spellStart"/>
+            <w:r>
+              <w:rPr>
+                <w:b/>
+                <w:bCs/>
+                <w:i/>
+                <w:iCs/>
+              </w:rPr>
+              <w:t>Init_schedule</w:t>
+            </w:r>
+            <w:proofErr w:type="spellEnd"/>
+            <w:r>
+              <w:rPr>
+                <w:b/>
+                <w:bCs/>
+                <w:i/>
+                <w:iCs/>
+              </w:rPr>
+              <w:t>(</w:t>
+            </w:r>
+            <w:proofErr w:type="spellStart"/>
+            <w:r>
+              <w:rPr>
+                <w:b/>
+                <w:bCs/>
+                <w:i/>
+                <w:iCs/>
+              </w:rPr>
+              <w:t>self</w:t>
+            </w:r>
+            <w:proofErr w:type="spellEnd"/>
+            <w:r>
+              <w:rPr>
+                <w:b/>
+                <w:bCs/>
+                <w:i/>
+                <w:iCs/>
+              </w:rPr>
+              <w:t>)</w:t>
             </w:r>
           </w:p>
         </w:tc>
@@ -1319,54 +1756,603 @@
             <w:tcW w:w="3005" w:type="dxa"/>
           </w:tcPr>
           <w:p>
-            <w:r>
-              <w:t xml:space="preserve">Lijst met </w:t>
-            </w:r>
-            <w:r>
-              <w:rPr>
-                <w:b/>
-                <w:bCs/>
-              </w:rPr>
-              <w:t>avail</w:t>
-            </w:r>
-            <w:r>
-              <w:rPr>
-                <w:b/>
-                <w:bCs/>
-              </w:rPr>
-              <w:t xml:space="preserve">ability </w:t>
-            </w:r>
-            <w:r>
-              <w:t>van e</w:t>
-            </w:r>
-            <w:r>
-              <w:t xml:space="preserve">lke werknemer. Wordt aangemaakt in </w:t>
-            </w:r>
-            <w:r>
-              <w:rPr>
-                <w:b/>
-                <w:bCs/>
-                <w:i/>
-                <w:iCs/>
-              </w:rPr>
-              <w:t>init_availability</w:t>
-            </w:r>
-            <w:r>
-              <w:t xml:space="preserve"> maar </w:t>
-            </w:r>
-            <w:r>
-              <w:rPr>
-                <w:shd w:val="clear" w:color="auto" w:fill="D0CECE" w:themeFill="background2" w:themeFillShade="E6"/>
-              </w:rPr>
-              <w:t>niet gebruikt</w:t>
+            <w:pPr>
+              <w:rPr>
+                <w:u w:val="single"/>
+              </w:rPr>
+            </w:pPr>
+            <w:r>
+              <w:t xml:space="preserve">Initieert het rooster door eerst </w:t>
+            </w:r>
+            <w:proofErr w:type="spellStart"/>
+            <w:r>
+              <w:rPr>
+                <w:b/>
+                <w:bCs/>
+              </w:rPr>
+              <w:t>shifts_needed</w:t>
+            </w:r>
+            <w:proofErr w:type="spellEnd"/>
+            <w:r>
+              <w:t xml:space="preserve"> te downloaden via </w:t>
+            </w:r>
+            <w:proofErr w:type="spellStart"/>
+            <w:r>
+              <w:rPr>
+                <w:b/>
+                <w:bCs/>
+                <w:i/>
+                <w:iCs/>
+              </w:rPr>
+              <w:t>downloading_shifts</w:t>
+            </w:r>
+            <w:proofErr w:type="spellEnd"/>
+            <w:r>
+              <w:rPr>
+                <w:b/>
+                <w:bCs/>
+                <w:i/>
+                <w:iCs/>
+              </w:rPr>
+              <w:t xml:space="preserve"> (</w:t>
+            </w:r>
+            <w:r>
+              <w:rPr>
+                <w:b/>
+                <w:bCs/>
+                <w:i/>
+                <w:iCs/>
+              </w:rPr>
+              <w:sym w:font="Wingdings" w:char="F0E0"/>
+            </w:r>
+            <w:r>
+              <w:rPr>
+                <w:b/>
+                <w:bCs/>
+                <w:i/>
+                <w:iCs/>
+              </w:rPr>
+              <w:t xml:space="preserve"> </w:t>
+            </w:r>
+            <w:proofErr w:type="spellStart"/>
+            <w:r>
+              <w:rPr>
+                <w:b/>
+                <w:bCs/>
+                <w:i/>
+                <w:iCs/>
+                <w:u w:val="single"/>
+              </w:rPr>
+              <w:t>queries</w:t>
+            </w:r>
+            <w:proofErr w:type="spellEnd"/>
+            <w:r>
+              <w:rPr>
+                <w:i/>
+                <w:iCs/>
+                <w:u w:val="single"/>
+              </w:rPr>
+              <w:t>)</w:t>
+            </w:r>
+            <w:r>
+              <w:rPr>
+                <w:b/>
+                <w:bCs/>
+                <w:i/>
+                <w:iCs/>
+                <w:u w:val="single"/>
+              </w:rPr>
+              <w:t xml:space="preserve">. </w:t>
+            </w:r>
+            <w:r>
+              <w:t xml:space="preserve">Vervolgens zet het een </w:t>
+            </w:r>
+            <w:proofErr w:type="spellStart"/>
+            <w:r>
+              <w:t>tuple</w:t>
+            </w:r>
+            <w:proofErr w:type="spellEnd"/>
+            <w:r>
+              <w:t xml:space="preserve"> (</w:t>
+            </w:r>
+            <w:r>
+              <w:rPr>
+                <w:b/>
+                <w:bCs/>
+              </w:rPr>
+              <w:t xml:space="preserve">week, </w:t>
+            </w:r>
+            <w:proofErr w:type="spellStart"/>
+            <w:r>
+              <w:rPr>
+                <w:b/>
+                <w:bCs/>
+              </w:rPr>
+              <w:t>day</w:t>
+            </w:r>
+            <w:proofErr w:type="spellEnd"/>
+            <w:r>
+              <w:rPr>
+                <w:b/>
+                <w:bCs/>
+              </w:rPr>
+              <w:t xml:space="preserve">, shift, </w:t>
+            </w:r>
+            <w:proofErr w:type="spellStart"/>
+            <w:r>
+              <w:rPr>
+                <w:b/>
+                <w:bCs/>
+              </w:rPr>
+              <w:t>task</w:t>
+            </w:r>
+            <w:proofErr w:type="spellEnd"/>
+            <w:r>
+              <w:rPr>
+                <w:b/>
+                <w:bCs/>
+              </w:rPr>
+              <w:t xml:space="preserve">, </w:t>
+            </w:r>
+            <w:proofErr w:type="spellStart"/>
+            <w:r>
+              <w:rPr>
+                <w:b/>
+                <w:bCs/>
+              </w:rPr>
+              <w:t>employee_id</w:t>
+            </w:r>
+            <w:proofErr w:type="spellEnd"/>
+            <w:r>
+              <w:rPr>
+                <w:b/>
+                <w:bCs/>
+              </w:rPr>
+              <w:t>, index)</w:t>
+            </w:r>
+            <w:r>
+              <w:t xml:space="preserve"> in </w:t>
+            </w:r>
+            <w:proofErr w:type="spellStart"/>
+            <w:r>
+              <w:rPr>
+                <w:b/>
+                <w:bCs/>
+              </w:rPr>
+              <w:t>schedule</w:t>
+            </w:r>
+            <w:proofErr w:type="spellEnd"/>
+            <w:r>
+              <w:t xml:space="preserve">. Het aanmaken gebeurd nu nog door een </w:t>
+            </w:r>
+            <w:proofErr w:type="spellStart"/>
+            <w:r>
+              <w:t>np.array</w:t>
+            </w:r>
+            <w:proofErr w:type="spellEnd"/>
+            <w:r>
+              <w:t xml:space="preserve"> te </w:t>
+            </w:r>
+            <w:proofErr w:type="spellStart"/>
+            <w:r>
+              <w:t>definenen</w:t>
+            </w:r>
+            <w:proofErr w:type="spellEnd"/>
+            <w:r>
+              <w:t xml:space="preserve"> met </w:t>
+            </w:r>
+            <w:proofErr w:type="spellStart"/>
+            <w:r>
+              <w:rPr>
+                <w:b/>
+                <w:bCs/>
+              </w:rPr>
+              <w:t>len</w:t>
+            </w:r>
+            <w:proofErr w:type="spellEnd"/>
+            <w:r>
+              <w:rPr>
+                <w:b/>
+                <w:bCs/>
+              </w:rPr>
+              <w:t>(</w:t>
+            </w:r>
+            <w:proofErr w:type="spellStart"/>
+            <w:r>
+              <w:rPr>
+                <w:b/>
+                <w:bCs/>
+              </w:rPr>
+              <w:t>shifts</w:t>
+            </w:r>
+            <w:r>
+              <w:rPr>
+                <w:b/>
+                <w:bCs/>
+              </w:rPr>
+              <w:t>_needed</w:t>
+            </w:r>
+            <w:proofErr w:type="spellEnd"/>
+            <w:r>
+              <w:rPr>
+                <w:b/>
+                <w:bCs/>
+              </w:rPr>
+              <w:t>)</w:t>
+            </w:r>
+            <w:r>
+              <w:t xml:space="preserve">, </w:t>
+            </w:r>
+            <w:r>
+              <w:t>columns</w:t>
+            </w:r>
+            <w:r>
+              <w:t xml:space="preserve">. </w:t>
+            </w:r>
+            <w:proofErr w:type="spellStart"/>
+            <w:r>
+              <w:rPr>
+                <w:b/>
+                <w:bCs/>
+                <w:i/>
+                <w:iCs/>
+              </w:rPr>
+              <w:t>init_schedule</w:t>
+            </w:r>
+            <w:proofErr w:type="spellEnd"/>
+            <w:r>
+              <w:t xml:space="preserve"> </w:t>
+            </w:r>
+            <w:r>
+              <w:t xml:space="preserve">houdt </w:t>
+            </w:r>
+            <w:r>
+              <w:t xml:space="preserve">de lijst </w:t>
+            </w:r>
+            <w:proofErr w:type="spellStart"/>
+            <w:r>
+              <w:rPr>
+                <w:b/>
+                <w:bCs/>
+              </w:rPr>
+              <w:t>available_employees</w:t>
+            </w:r>
+            <w:proofErr w:type="spellEnd"/>
+            <w:r>
+              <w:rPr>
+                <w:b/>
+                <w:bCs/>
+              </w:rPr>
+              <w:t xml:space="preserve"> </w:t>
+            </w:r>
+            <w:r>
+              <w:t xml:space="preserve">bij via </w:t>
+            </w:r>
+            <w:proofErr w:type="spellStart"/>
+            <w:r>
+              <w:rPr>
+                <w:b/>
+                <w:bCs/>
+                <w:i/>
+                <w:iCs/>
+              </w:rPr>
+              <w:t>employee_per_shift</w:t>
+            </w:r>
+            <w:proofErr w:type="spellEnd"/>
+            <w:r>
+              <w:rPr>
+                <w:b/>
+                <w:bCs/>
+                <w:i/>
+                <w:iCs/>
+              </w:rPr>
+              <w:t xml:space="preserve"> (</w:t>
+            </w:r>
+            <w:r>
+              <w:rPr>
+                <w:b/>
+                <w:bCs/>
+                <w:i/>
+                <w:iCs/>
+              </w:rPr>
+              <w:sym w:font="Wingdings" w:char="F0E0"/>
+            </w:r>
+            <w:r>
+              <w:rPr>
+                <w:b/>
+                <w:bCs/>
+                <w:i/>
+                <w:iCs/>
+              </w:rPr>
+              <w:t xml:space="preserve"> </w:t>
+            </w:r>
+            <w:proofErr w:type="spellStart"/>
+            <w:r>
+              <w:rPr>
+                <w:b/>
+                <w:bCs/>
+                <w:i/>
+                <w:iCs/>
+                <w:u w:val="single"/>
+              </w:rPr>
+              <w:t>queries</w:t>
+            </w:r>
+            <w:proofErr w:type="spellEnd"/>
+            <w:r>
+              <w:rPr>
+                <w:b/>
+                <w:bCs/>
+                <w:u w:val="single"/>
+              </w:rPr>
+              <w:t>)</w:t>
+            </w:r>
+            <w:r>
+              <w:rPr>
+                <w:u w:val="single"/>
+              </w:rPr>
+              <w:t>.</w:t>
             </w:r>
           </w:p>
         </w:tc>
         <w:tc>
           <w:tcPr>
             <w:tcW w:w="3006" w:type="dxa"/>
-          </w:tcPr>
-          <w:p/>
+            <w:shd w:val="clear" w:color="auto" w:fill="auto"/>
+          </w:tcPr>
+          <w:p>
+            <w:pPr>
+              <w:rPr>
+                <w:noProof/>
+                <w:lang w:val="en-GB"/>
+              </w:rPr>
+            </w:pPr>
+            <w:proofErr w:type="spellStart"/>
+            <w:r>
+              <w:rPr>
+                <w:b/>
+                <w:bCs/>
+                <w:lang w:val="en-GB"/>
+              </w:rPr>
+              <w:t>Shifts_</w:t>
+            </w:r>
+            <w:r>
+              <w:rPr>
+                <w:b/>
+                <w:bCs/>
+                <w:lang w:val="en-GB"/>
+              </w:rPr>
+              <w:t>needed</w:t>
+            </w:r>
+            <w:proofErr w:type="spellEnd"/>
+            <w:r>
+              <w:rPr>
+                <w:lang w:val="en-GB"/>
+              </w:rPr>
+              <w:t>=</w:t>
+            </w:r>
+            <w:proofErr w:type="spellStart"/>
+            <w:r>
+              <w:rPr>
+                <w:lang w:val="en-GB"/>
+              </w:rPr>
+              <w:t>Lijst</w:t>
+            </w:r>
+            <w:proofErr w:type="spellEnd"/>
+            <w:r>
+              <w:rPr>
+                <w:lang w:val="en-GB"/>
+              </w:rPr>
+              <w:t xml:space="preserve"> met tuples</w:t>
+            </w:r>
+          </w:p>
+          <w:p>
+            <w:pPr>
+              <w:rPr>
+                <w:b/>
+                <w:bCs/>
+                <w:lang w:val="en-GB"/>
+              </w:rPr>
+            </w:pPr>
+            <w:r>
+              <w:rPr>
+                <w:lang w:val="en-GB"/>
+              </w:rPr>
+              <w:t xml:space="preserve">Tuple[0]= </w:t>
+            </w:r>
+            <w:r>
+              <w:rPr>
+                <w:b/>
+                <w:bCs/>
+                <w:lang w:val="en-GB"/>
+              </w:rPr>
+              <w:t>week</w:t>
+            </w:r>
+          </w:p>
+          <w:p>
+            <w:pPr>
+              <w:rPr>
+                <w:b/>
+                <w:bCs/>
+                <w:lang w:val="en-GB"/>
+              </w:rPr>
+            </w:pPr>
+            <w:r>
+              <w:rPr>
+                <w:lang w:val="en-GB"/>
+              </w:rPr>
+              <w:t>Tuple[1]=</w:t>
+            </w:r>
+            <w:r>
+              <w:rPr>
+                <w:b/>
+                <w:bCs/>
+                <w:lang w:val="en-GB"/>
+              </w:rPr>
+              <w:t xml:space="preserve"> day</w:t>
+            </w:r>
+          </w:p>
+          <w:p>
+            <w:pPr>
+              <w:rPr>
+                <w:lang w:val="en-GB"/>
+              </w:rPr>
+            </w:pPr>
+            <w:r>
+              <w:rPr>
+                <w:lang w:val="en-GB"/>
+              </w:rPr>
+              <w:t>Tuple[2]=</w:t>
+            </w:r>
+            <w:r>
+              <w:rPr>
+                <w:b/>
+                <w:bCs/>
+                <w:lang w:val="en-GB"/>
+              </w:rPr>
+              <w:t xml:space="preserve"> </w:t>
+            </w:r>
+            <w:r>
+              <w:rPr>
+                <w:b/>
+                <w:bCs/>
+                <w:lang w:val="en-GB"/>
+              </w:rPr>
+              <w:t>start</w:t>
+            </w:r>
+          </w:p>
+          <w:p>
+            <w:pPr>
+              <w:rPr>
+                <w:noProof/>
+                <w:lang w:val="en-GB"/>
+              </w:rPr>
+            </w:pPr>
+            <w:r>
+              <w:rPr>
+                <w:lang w:val="en-GB"/>
+              </w:rPr>
+              <w:t>Tuple[3]=</w:t>
+            </w:r>
+            <w:r>
+              <w:rPr>
+                <w:b/>
+                <w:bCs/>
+                <w:lang w:val="en-GB"/>
+              </w:rPr>
+              <w:t xml:space="preserve"> </w:t>
+            </w:r>
+            <w:r>
+              <w:rPr>
+                <w:b/>
+                <w:bCs/>
+                <w:lang w:val="en-GB"/>
+              </w:rPr>
+              <w:t>end</w:t>
+            </w:r>
+          </w:p>
+          <w:p>
+            <w:pPr>
+              <w:rPr>
+                <w:lang w:val="en-GB"/>
+              </w:rPr>
+            </w:pPr>
+            <w:r>
+              <w:rPr>
+                <w:lang w:val="en-GB"/>
+              </w:rPr>
+              <w:t>Tuple[4]=</w:t>
+            </w:r>
+            <w:r>
+              <w:rPr>
+                <w:b/>
+                <w:bCs/>
+                <w:lang w:val="en-GB"/>
+              </w:rPr>
+              <w:t xml:space="preserve"> </w:t>
+            </w:r>
+            <w:r>
+              <w:rPr>
+                <w:b/>
+                <w:bCs/>
+                <w:lang w:val="en-GB"/>
+              </w:rPr>
+              <w:t>task</w:t>
+            </w:r>
+          </w:p>
+          <w:p>
+            <w:pPr>
+              <w:rPr>
+                <w:lang w:val="en-GB"/>
+              </w:rPr>
+            </w:pPr>
+            <w:r>
+              <w:rPr>
+                <w:b/>
+                <w:bCs/>
+                <w:lang w:val="en-GB"/>
+              </w:rPr>
+              <w:t xml:space="preserve"> Columns </w:t>
+            </w:r>
+            <w:r>
+              <w:rPr>
+                <w:lang w:val="en-GB"/>
+              </w:rPr>
+              <w:t xml:space="preserve">= </w:t>
+            </w:r>
+            <w:proofErr w:type="spellStart"/>
+            <w:r>
+              <w:rPr>
+                <w:b/>
+                <w:bCs/>
+                <w:lang w:val="en-GB"/>
+              </w:rPr>
+              <w:t>shifts_needed</w:t>
+            </w:r>
+            <w:proofErr w:type="spellEnd"/>
+            <w:r>
+              <w:rPr>
+                <w:lang w:val="en-GB"/>
+              </w:rPr>
+              <w:t xml:space="preserve"> </w:t>
+            </w:r>
+            <w:r>
+              <w:rPr>
+                <w:shd w:val="clear" w:color="auto" w:fill="FF6969"/>
+                <w:lang w:val="en-GB"/>
+              </w:rPr>
+              <w:t>+ 1</w:t>
+            </w:r>
+            <w:r>
+              <w:rPr>
+                <w:lang w:val="en-GB"/>
+              </w:rPr>
+              <w:t xml:space="preserve"> </w:t>
+            </w:r>
+          </w:p>
+          <w:p>
+            <w:r>
+              <w:t xml:space="preserve">Want </w:t>
+            </w:r>
+            <w:proofErr w:type="spellStart"/>
+            <w:r>
+              <w:t>shifts</w:t>
+            </w:r>
+            <w:proofErr w:type="spellEnd"/>
+            <w:r>
+              <w:t xml:space="preserve"> </w:t>
+            </w:r>
+            <w:proofErr w:type="spellStart"/>
+            <w:r>
+              <w:t>needed</w:t>
+            </w:r>
+            <w:proofErr w:type="spellEnd"/>
+            <w:r>
+              <w:t xml:space="preserve"> heft 5 dingen, waarvan</w:t>
+            </w:r>
+            <w:r>
+              <w:t xml:space="preserve"> 2 niet nodig zijn en 3 waardes worden nog toegevoegd, dus als er meer waardes toegevoegd worden is die 1 fout</w:t>
+            </w:r>
+          </w:p>
         </w:tc>
       </w:tr>
       <w:tr>
@@ -1382,590 +2368,83 @@
                 <w:bCs/>
                 <w:i/>
                 <w:iCs/>
-              </w:rPr>
-            </w:pPr>
-            <w:r>
-              <w:rPr>
-                <w:b/>
-                <w:bCs/>
-                <w:i/>
-                <w:iCs/>
-              </w:rPr>
-              <w:t>Init_schedule(self)</w:t>
+                <w:lang w:val="en-GB"/>
+              </w:rPr>
+            </w:pPr>
+            <w:r>
+              <w:rPr>
+                <w:b/>
+                <w:bCs/>
+                <w:i/>
+                <w:iCs/>
+                <w:lang w:val="en-GB"/>
+              </w:rPr>
+              <w:t>Improve</w:t>
             </w:r>
           </w:p>
         </w:tc>
         <w:tc>
           <w:tcPr>
             <w:tcW w:w="3005" w:type="dxa"/>
-          </w:tcPr>
-          <w:p>
-            <w:pPr>
-              <w:rPr>
-                <w:u w:val="single"/>
-              </w:rPr>
-            </w:pPr>
-            <w:r>
-              <w:t xml:space="preserve">Initieert het rooster door eerst </w:t>
-            </w:r>
-            <w:r>
-              <w:rPr>
-                <w:b/>
-                <w:bCs/>
-              </w:rPr>
-              <w:t>shifts_needed</w:t>
-            </w:r>
-            <w:r>
-              <w:t xml:space="preserve"> te downloaden via </w:t>
-            </w:r>
-            <w:r>
-              <w:rPr>
-                <w:b/>
-                <w:bCs/>
-                <w:i/>
-                <w:iCs/>
-              </w:rPr>
-              <w:t>downloading_shifts (</w:t>
-            </w:r>
-            <w:r>
-              <w:rPr>
-                <w:b/>
-                <w:bCs/>
-                <w:i/>
-                <w:iCs/>
-              </w:rPr>
-              <w:sym w:font="Wingdings" w:char="F0E0"/>
-            </w:r>
-            <w:r>
-              <w:rPr>
-                <w:b/>
-                <w:bCs/>
-                <w:i/>
-                <w:iCs/>
-              </w:rPr>
-              <w:t xml:space="preserve"> </w:t>
-            </w:r>
-            <w:r>
-              <w:rPr>
-                <w:b/>
-                <w:bCs/>
-                <w:i/>
-                <w:iCs/>
-                <w:u w:val="single"/>
-              </w:rPr>
-              <w:t>queries</w:t>
-            </w:r>
-            <w:r>
-              <w:rPr>
-                <w:i/>
-                <w:iCs/>
-                <w:u w:val="single"/>
-              </w:rPr>
-              <w:t>)</w:t>
-            </w:r>
-            <w:r>
-              <w:rPr>
-                <w:b/>
-                <w:bCs/>
-                <w:i/>
-                <w:iCs/>
-                <w:u w:val="single"/>
+            <w:shd w:val="clear" w:color="auto" w:fill="auto"/>
+          </w:tcPr>
+          <w:p>
+            <w:r>
+              <w:t xml:space="preserve">Roept </w:t>
+            </w:r>
+            <w:proofErr w:type="spellStart"/>
+            <w:r>
+              <w:rPr>
+                <w:b/>
+                <w:bCs/>
+                <w:i/>
+                <w:iCs/>
+              </w:rPr>
+              <w:t>mutate</w:t>
+            </w:r>
+            <w:proofErr w:type="spellEnd"/>
+            <w:r>
+              <w:t xml:space="preserve"> aan voor </w:t>
+            </w:r>
+            <w:r>
+              <w:rPr>
+                <w:shd w:val="clear" w:color="auto" w:fill="FF6969"/>
+              </w:rPr>
+              <w:t>500x</w:t>
+            </w:r>
+            <w:r>
+              <w:rPr>
+                <w:shd w:val="clear" w:color="auto" w:fill="FF6969"/>
               </w:rPr>
               <w:t xml:space="preserve">. </w:t>
             </w:r>
-            <w:r>
-              <w:t>Vervolgens zet het een tuple (</w:t>
-            </w:r>
-            <w:r>
-              <w:rPr>
-                <w:b/>
-                <w:bCs/>
-              </w:rPr>
-              <w:t>week, day, shift, task, employee_id, index)</w:t>
-            </w:r>
-            <w:r>
-              <w:t xml:space="preserve"> in </w:t>
-            </w:r>
-            <w:r>
-              <w:rPr>
-                <w:b/>
-                <w:bCs/>
-              </w:rPr>
-              <w:t>schedule</w:t>
-            </w:r>
-            <w:r>
-              <w:t xml:space="preserve">. Het aanmaken gebeurd nu nog door een np.array te definenen met </w:t>
-            </w:r>
-            <w:r>
-              <w:rPr>
-                <w:b/>
-                <w:bCs/>
-              </w:rPr>
-              <w:t>len</w:t>
-            </w:r>
-            <w:r>
-              <w:rPr>
-                <w:b/>
-                <w:bCs/>
-              </w:rPr>
-              <w:t>(</w:t>
-            </w:r>
-            <w:r>
-              <w:rPr>
-                <w:b/>
-                <w:bCs/>
-              </w:rPr>
-              <w:t>shifts</w:t>
-            </w:r>
-            <w:r>
-              <w:rPr>
-                <w:b/>
-                <w:bCs/>
-              </w:rPr>
-              <w:t>_needed)</w:t>
-            </w:r>
-            <w:r>
-              <w:t xml:space="preserve">, </w:t>
-            </w:r>
-            <w:r>
-              <w:t>columns</w:t>
-            </w:r>
-            <w:r>
-              <w:t xml:space="preserve">. </w:t>
-            </w:r>
-            <w:r>
-              <w:rPr>
-                <w:b/>
-                <w:bCs/>
-                <w:i/>
-                <w:iCs/>
-              </w:rPr>
-              <w:t>init_schedule</w:t>
-            </w:r>
-            <w:r>
-              <w:t xml:space="preserve"> </w:t>
-            </w:r>
-            <w:r>
-              <w:t xml:space="preserve">houdt </w:t>
-            </w:r>
-            <w:r>
-              <w:t xml:space="preserve">de lijst </w:t>
-            </w:r>
-            <w:r>
-              <w:rPr>
-                <w:b/>
-                <w:bCs/>
-              </w:rPr>
-              <w:t xml:space="preserve">available_employees </w:t>
-            </w:r>
-            <w:r>
-              <w:t xml:space="preserve">bij via </w:t>
-            </w:r>
-            <w:r>
-              <w:rPr>
-                <w:b/>
-                <w:bCs/>
-                <w:i/>
-                <w:iCs/>
-              </w:rPr>
-              <w:t>employee_per_shift (</w:t>
-            </w:r>
-            <w:r>
-              <w:rPr>
-                <w:b/>
-                <w:bCs/>
-                <w:i/>
-                <w:iCs/>
-              </w:rPr>
-              <w:sym w:font="Wingdings" w:char="F0E0"/>
-            </w:r>
-            <w:r>
-              <w:rPr>
-                <w:b/>
-                <w:bCs/>
-                <w:i/>
-                <w:iCs/>
-              </w:rPr>
-              <w:t xml:space="preserve"> </w:t>
-            </w:r>
-            <w:r>
-              <w:rPr>
-                <w:b/>
-                <w:bCs/>
-                <w:i/>
-                <w:iCs/>
-                <w:u w:val="single"/>
-              </w:rPr>
-              <w:t>queries</w:t>
-            </w:r>
-            <w:r>
-              <w:rPr>
-                <w:b/>
-                <w:bCs/>
-                <w:u w:val="single"/>
-              </w:rPr>
-              <w:t>)</w:t>
-            </w:r>
-            <w:r>
-              <w:rPr>
-                <w:u w:val="single"/>
-              </w:rPr>
-              <w:t>.</w:t>
-            </w:r>
           </w:p>
         </w:tc>
         <w:tc>
           <w:tcPr>
             <w:tcW w:w="3006" w:type="dxa"/>
-            <w:shd w:val="clear" w:color="auto" w:fill="auto"/>
-          </w:tcPr>
-          <w:p>
-            <w:pPr>
-              <w:rPr>
-                <w:noProof/>
-                <w:lang w:val="en-GB"/>
-              </w:rPr>
-            </w:pPr>
-            <w:r>
-              <w:rPr>
-                <w:b/>
-                <w:bCs/>
-                <w:lang w:val="en-GB"/>
-              </w:rPr>
-              <w:t>Shifts_</w:t>
-            </w:r>
-            <w:r>
-              <w:rPr>
-                <w:b/>
-                <w:bCs/>
-                <w:lang w:val="en-GB"/>
-              </w:rPr>
-              <w:t>needed</w:t>
-            </w:r>
-            <w:r>
-              <w:rPr>
-                <w:lang w:val="en-GB"/>
-              </w:rPr>
-              <w:t>=</w:t>
-            </w:r>
-            <w:r>
-              <w:rPr>
-                <w:lang w:val="en-GB"/>
-              </w:rPr>
-              <w:t>Lijst</w:t>
-            </w:r>
-            <w:r>
-              <w:rPr>
-                <w:lang w:val="en-GB"/>
-              </w:rPr>
-              <w:t xml:space="preserve"> met tuples</w:t>
-            </w:r>
-          </w:p>
-          <w:p>
-            <w:pPr>
-              <w:rPr>
-                <w:b/>
-                <w:bCs/>
-                <w:lang w:val="en-GB"/>
-              </w:rPr>
-            </w:pPr>
-            <w:r>
-              <w:rPr>
-                <w:lang w:val="en-GB"/>
-              </w:rPr>
-              <w:t xml:space="preserve">Tuple[0]= </w:t>
-            </w:r>
-            <w:r>
-              <w:rPr>
-                <w:b/>
-                <w:bCs/>
-                <w:lang w:val="en-GB"/>
-              </w:rPr>
-              <w:t>week</w:t>
-            </w:r>
-          </w:p>
-          <w:p>
-            <w:pPr>
-              <w:rPr>
-                <w:b/>
-                <w:bCs/>
-                <w:lang w:val="en-GB"/>
-              </w:rPr>
-            </w:pPr>
-            <w:r>
-              <w:rPr>
-                <w:lang w:val="en-GB"/>
-              </w:rPr>
-              <w:t>Tuple[1]=</w:t>
-            </w:r>
-            <w:r>
-              <w:rPr>
-                <w:b/>
-                <w:bCs/>
-                <w:lang w:val="en-GB"/>
-              </w:rPr>
-              <w:t xml:space="preserve"> day</w:t>
-            </w:r>
-          </w:p>
-          <w:p>
-            <w:pPr>
-              <w:rPr>
-                <w:lang w:val="en-GB"/>
-              </w:rPr>
-            </w:pPr>
-            <w:r>
-              <w:rPr>
-                <w:lang w:val="en-GB"/>
-              </w:rPr>
-              <w:t>Tuple[2]=</w:t>
-            </w:r>
-            <w:r>
-              <w:rPr>
-                <w:b/>
-                <w:bCs/>
-                <w:lang w:val="en-GB"/>
-              </w:rPr>
-              <w:t xml:space="preserve"> </w:t>
-            </w:r>
-            <w:r>
-              <w:rPr>
-                <w:b/>
-                <w:bCs/>
-                <w:lang w:val="en-GB"/>
-              </w:rPr>
-              <w:t>start</w:t>
-            </w:r>
-          </w:p>
-          <w:p>
-            <w:pPr>
-              <w:rPr>
-                <w:noProof/>
-                <w:lang w:val="en-GB"/>
-              </w:rPr>
-            </w:pPr>
-            <w:r>
-              <w:rPr>
-                <w:lang w:val="en-GB"/>
-              </w:rPr>
-              <w:t>Tuple[3]=</w:t>
-            </w:r>
-            <w:r>
-              <w:rPr>
-                <w:b/>
-                <w:bCs/>
-                <w:lang w:val="en-GB"/>
-              </w:rPr>
-              <w:t xml:space="preserve"> </w:t>
-            </w:r>
-            <w:r>
-              <w:rPr>
-                <w:b/>
-                <w:bCs/>
-                <w:lang w:val="en-GB"/>
-              </w:rPr>
-              <w:t>end</w:t>
-            </w:r>
-          </w:p>
-          <w:p>
-            <w:pPr>
-              <w:rPr>
-                <w:lang w:val="en-GB"/>
-              </w:rPr>
-            </w:pPr>
-            <w:r>
-              <w:rPr>
-                <w:lang w:val="en-GB"/>
-              </w:rPr>
-              <w:t>Tuple[4]=</w:t>
-            </w:r>
-            <w:r>
-              <w:rPr>
-                <w:b/>
-                <w:bCs/>
-                <w:lang w:val="en-GB"/>
-              </w:rPr>
-              <w:t xml:space="preserve"> </w:t>
-            </w:r>
-            <w:r>
-              <w:rPr>
-                <w:b/>
-                <w:bCs/>
-                <w:lang w:val="en-GB"/>
-              </w:rPr>
-              <w:t>task</w:t>
-            </w:r>
-          </w:p>
-          <w:p>
-            <w:pPr>
-              <w:rPr>
-                <w:lang w:val="en-GB"/>
-              </w:rPr>
-            </w:pPr>
-            <w:r>
-              <w:rPr>
-                <w:b/>
-                <w:bCs/>
-                <w:lang w:val="en-GB"/>
-              </w:rPr>
-              <w:t xml:space="preserve"> Columns </w:t>
-            </w:r>
-            <w:r>
-              <w:rPr>
-                <w:lang w:val="en-GB"/>
-              </w:rPr>
-              <w:t xml:space="preserve">= </w:t>
-            </w:r>
-            <w:r>
-              <w:rPr>
-                <w:b/>
-                <w:bCs/>
-                <w:lang w:val="en-GB"/>
-              </w:rPr>
-              <w:t>shifts_needed</w:t>
-            </w:r>
-            <w:r>
-              <w:rPr>
-                <w:lang w:val="en-GB"/>
-              </w:rPr>
-              <w:t xml:space="preserve"> </w:t>
-            </w:r>
-            <w:r>
-              <w:rPr>
-                <w:shd w:val="clear" w:color="auto" w:fill="FF6969"/>
-                <w:lang w:val="en-GB"/>
-              </w:rPr>
-              <w:t>+ 1</w:t>
-            </w:r>
-            <w:r>
-              <w:rPr>
-                <w:lang w:val="en-GB"/>
-              </w:rPr>
-              <w:t xml:space="preserve"> </w:t>
-            </w:r>
-          </w:p>
-          <w:p>
-            <w:r>
-              <w:t>Want shifts needed heft 5 dingen, waarvan</w:t>
-            </w:r>
-            <w:r>
-              <w:t xml:space="preserve"> 2 niet nodig zijn en 3 waardes worden nog toegevoegd, dus als er meer waardes toegevoegd worden is die 1 fout</w:t>
-            </w:r>
-          </w:p>
+          </w:tcPr>
+          <w:p/>
         </w:tc>
       </w:tr>
       <w:tr>
         <w:tc>
           <w:tcPr>
             <w:tcW w:w="3005" w:type="dxa"/>
-            <w:shd w:val="clear" w:color="auto" w:fill="D0CECE" w:themeFill="background2" w:themeFillShade="E6"/>
-          </w:tcPr>
-          <w:p>
-            <w:pPr>
-              <w:rPr>
-                <w:b/>
-                <w:bCs/>
-                <w:i/>
-                <w:iCs/>
-                <w:lang w:val="en-GB"/>
-              </w:rPr>
-            </w:pPr>
-            <w:r>
-              <w:rPr>
-                <w:b/>
-                <w:bCs/>
-                <w:i/>
-                <w:iCs/>
-                <w:lang w:val="en-GB"/>
-              </w:rPr>
-              <w:t>Init_availability</w:t>
-            </w:r>
-          </w:p>
-        </w:tc>
-        <w:tc>
-          <w:tcPr>
-            <w:tcW w:w="3005" w:type="dxa"/>
-          </w:tcPr>
-          <w:p>
-            <w:pPr>
-              <w:rPr>
-                <w:noProof/>
-                <w:lang w:val="en-GB"/>
-              </w:rPr>
-            </w:pPr>
-            <w:r>
-              <w:rPr>
-                <w:noProof/>
-                <w:lang w:val="en-GB"/>
-              </w:rPr>
-              <w:t xml:space="preserve">Maakt </w:t>
-            </w:r>
-            <w:r>
-              <w:rPr>
-                <w:b/>
-                <w:bCs/>
-                <w:noProof/>
-                <w:shd w:val="clear" w:color="auto" w:fill="D0CECE" w:themeFill="background2" w:themeFillShade="E6"/>
-                <w:lang w:val="en-GB"/>
-              </w:rPr>
-              <w:t>availability</w:t>
-            </w:r>
-            <w:r>
-              <w:rPr>
-                <w:b/>
-                <w:bCs/>
-                <w:noProof/>
-                <w:lang w:val="en-GB"/>
-              </w:rPr>
-              <w:t xml:space="preserve"> </w:t>
-            </w:r>
-            <w:r>
-              <w:rPr>
-                <w:noProof/>
-                <w:lang w:val="en-GB"/>
-              </w:rPr>
-              <w:t xml:space="preserve">aan. </w:t>
-            </w:r>
-          </w:p>
-        </w:tc>
-        <w:tc>
-          <w:tcPr>
-            <w:tcW w:w="3006" w:type="dxa"/>
-          </w:tcPr>
-          <w:p>
-            <w:pPr>
-              <w:rPr>
-                <w:lang w:val="en-GB"/>
-              </w:rPr>
-            </w:pPr>
-          </w:p>
-        </w:tc>
-      </w:tr>
-      <w:tr>
-        <w:tc>
-          <w:tcPr>
-            <w:tcW w:w="3005" w:type="dxa"/>
             <w:shd w:val="clear" w:color="auto" w:fill="FF6969"/>
           </w:tcPr>
           <w:p>
-            <w:pPr>
-              <w:rPr>
-                <w:b/>
-                <w:bCs/>
-                <w:i/>
-                <w:iCs/>
-                <w:lang w:val="en-GB"/>
-              </w:rPr>
-            </w:pPr>
-            <w:r>
-              <w:rPr>
-                <w:b/>
-                <w:bCs/>
-                <w:i/>
-                <w:iCs/>
-                <w:lang w:val="en-GB"/>
-              </w:rPr>
-              <w:t>Improve</w:t>
-            </w:r>
+            <w:proofErr w:type="spellStart"/>
+            <w:r>
+              <w:rPr>
+                <w:b/>
+                <w:bCs/>
+                <w:i/>
+                <w:iCs/>
+              </w:rPr>
+              <w:t>Mutate</w:t>
+            </w:r>
+            <w:proofErr w:type="spellEnd"/>
           </w:p>
         </w:tc>
         <w:tc>
@@ -1975,92 +2454,44 @@
           </w:tcPr>
           <w:p>
             <w:r>
-              <w:t xml:space="preserve">Roept </w:t>
-            </w:r>
-            <w:r>
-              <w:rPr>
-                <w:b/>
-                <w:bCs/>
-                <w:i/>
-                <w:iCs/>
-              </w:rPr>
-              <w:t>mutate</w:t>
-            </w:r>
-            <w:r>
-              <w:t xml:space="preserve"> aan voor </w:t>
+              <w:t xml:space="preserve">Maakt mutaties aan het schema en controleert of ze de kosten naar beneden hebben gekregen. </w:t>
             </w:r>
             <w:r>
               <w:rPr>
                 <w:shd w:val="clear" w:color="auto" w:fill="FF6969"/>
               </w:rPr>
-              <w:t>500x</w:t>
+              <w:t>De kosten worden nu alleen nog maar berekent via het loon</w:t>
             </w:r>
             <w:r>
               <w:rPr>
                 <w:shd w:val="clear" w:color="auto" w:fill="FF6969"/>
               </w:rPr>
-              <w:t xml:space="preserve">. </w:t>
-            </w:r>
-          </w:p>
-        </w:tc>
-        <w:tc>
-          <w:tcPr>
-            <w:tcW w:w="3006" w:type="dxa"/>
-          </w:tcPr>
-          <w:p/>
-        </w:tc>
-      </w:tr>
-      <w:tr>
-        <w:tc>
-          <w:tcPr>
-            <w:tcW w:w="3005" w:type="dxa"/>
-            <w:shd w:val="clear" w:color="auto" w:fill="FF6969"/>
-          </w:tcPr>
-          <w:p>
-            <w:r>
-              <w:rPr>
-                <w:b/>
-                <w:bCs/>
-                <w:i/>
-                <w:iCs/>
-              </w:rPr>
-              <w:t>Mutate</w:t>
-            </w:r>
-          </w:p>
-        </w:tc>
-        <w:tc>
-          <w:tcPr>
-            <w:tcW w:w="3005" w:type="dxa"/>
-            <w:shd w:val="clear" w:color="auto" w:fill="auto"/>
-          </w:tcPr>
-          <w:p>
-            <w:r>
-              <w:t xml:space="preserve">Maakt mutaties aan het schema en controleert of ze de kosten naar beneden hebben gekregen. </w:t>
-            </w:r>
-            <w:r>
-              <w:rPr>
-                <w:shd w:val="clear" w:color="auto" w:fill="FF6969"/>
-              </w:rPr>
-              <w:t>De kosten worden nu alleen nog maar berekent via het loon</w:t>
-            </w:r>
-            <w:r>
-              <w:rPr>
-                <w:shd w:val="clear" w:color="auto" w:fill="FF6969"/>
-              </w:rPr>
               <w:t>.</w:t>
             </w:r>
             <w:r>
               <w:t xml:space="preserve"> al</w:t>
             </w:r>
             <w:r>
-              <w:t>s de verandering niet de kosten naar beneden brengt wordt het teruggedraaid. Het werkt dmv een wille</w:t>
-            </w:r>
-            <w:r>
-              <w:t xml:space="preserve">keurige shift te nemen, daar een nieuwe werknemer op te zetten uit de available_employee en dan de nieuwe kosten uit te rekenen. </w:t>
-            </w:r>
-            <w:r>
-              <w:lastRenderedPageBreak/>
-              <w:t>Zet vorige werknemer terug als kosten hoger worden</w:t>
+              <w:t xml:space="preserve">s de verandering niet de kosten naar beneden brengt wordt het teruggedraaid. Het werkt </w:t>
+            </w:r>
+            <w:proofErr w:type="spellStart"/>
+            <w:r>
+              <w:t>dmv</w:t>
+            </w:r>
+            <w:proofErr w:type="spellEnd"/>
+            <w:r>
+              <w:t xml:space="preserve"> een wille</w:t>
+            </w:r>
+            <w:r>
+              <w:t xml:space="preserve">keurige shift te nemen, daar een nieuwe werknemer op te zetten uit de </w:t>
+            </w:r>
+            <w:proofErr w:type="spellStart"/>
+            <w:r>
+              <w:t>available_employee</w:t>
+            </w:r>
+            <w:proofErr w:type="spellEnd"/>
+            <w:r>
+              <w:t xml:space="preserve"> en dan de nieuwe kosten uit te rekenen. Zet vorige werknemer terug als kosten hoger worden</w:t>
             </w:r>
           </w:p>
           <w:p/>
@@ -2080,6 +2511,14 @@
         </w:tc>
       </w:tr>
     </w:tbl>
+    <w:p>
+      <w:pPr>
+        <w:rPr>
+          <w:b/>
+          <w:bCs/>
+        </w:rPr>
+      </w:pPr>
+    </w:p>
     <w:p>
       <w:pPr>
         <w:rPr>
@@ -2111,6 +2550,7 @@
                 <w:bCs/>
               </w:rPr>
             </w:pPr>
+            <w:proofErr w:type="spellStart"/>
             <w:r>
               <w:rPr>
                 <w:b/>
@@ -2120,8 +2560,10 @@
                 <w:u w:val="single"/>
                 <w:lang w:val="en-GB"/>
               </w:rPr>
+              <w:lastRenderedPageBreak/>
               <w:t>Maluscalc</w:t>
             </w:r>
+            <w:proofErr w:type="spellEnd"/>
           </w:p>
         </w:tc>
         <w:tc>
@@ -2185,6 +2627,7 @@
                 <w:bCs/>
               </w:rPr>
             </w:pPr>
+            <w:proofErr w:type="spellStart"/>
             <w:r>
               <w:rPr>
                 <w:b/>
@@ -2192,6 +2635,7 @@
               </w:rPr>
               <w:t>Employee_dict</w:t>
             </w:r>
+            <w:proofErr w:type="spellEnd"/>
           </w:p>
         </w:tc>
         <w:tc>
@@ -2199,8 +2643,13 @@
             <w:tcW w:w="3005" w:type="dxa"/>
           </w:tcPr>
           <w:p>
-            <w:r>
-              <w:t xml:space="preserve">Dict met werknemer </w:t>
+            <w:proofErr w:type="spellStart"/>
+            <w:r>
+              <w:t>Dict</w:t>
+            </w:r>
+            <w:proofErr w:type="spellEnd"/>
+            <w:r>
+              <w:t xml:space="preserve"> met werknemer </w:t>
             </w:r>
             <w:r>
               <w:rPr>
@@ -2210,11 +2659,24 @@
               <w:t>name</w:t>
             </w:r>
             <w:r>
-              <w:t xml:space="preserve"> als key en </w:t>
-            </w:r>
-            <w:r>
-              <w:t>object als value</w:t>
-            </w:r>
+              <w:t xml:space="preserve"> als </w:t>
+            </w:r>
+            <w:proofErr w:type="spellStart"/>
+            <w:r>
+              <w:t>key</w:t>
+            </w:r>
+            <w:proofErr w:type="spellEnd"/>
+            <w:r>
+              <w:t xml:space="preserve"> en </w:t>
+            </w:r>
+            <w:r>
+              <w:t xml:space="preserve">object als </w:t>
+            </w:r>
+            <w:proofErr w:type="spellStart"/>
+            <w:r>
+              <w:t>value</w:t>
+            </w:r>
+            <w:proofErr w:type="spellEnd"/>
           </w:p>
         </w:tc>
         <w:tc>
@@ -2222,9 +2684,11 @@
             <w:tcW w:w="3006" w:type="dxa"/>
           </w:tcPr>
           <w:p>
+            <w:proofErr w:type="spellStart"/>
             <w:r>
               <w:t>dict</w:t>
             </w:r>
+            <w:proofErr w:type="spellEnd"/>
           </w:p>
         </w:tc>
       </w:tr>
@@ -2291,9 +2755,11 @@
             <w:tcW w:w="3006" w:type="dxa"/>
           </w:tcPr>
           <w:p>
+            <w:proofErr w:type="spellStart"/>
             <w:r>
               <w:t>Np.aray</w:t>
             </w:r>
+            <w:proofErr w:type="spellEnd"/>
           </w:p>
         </w:tc>
       </w:tr>
@@ -2354,6 +2820,7 @@
                 <w:lang w:val="en-GB"/>
               </w:rPr>
             </w:pPr>
+            <w:proofErr w:type="spellStart"/>
             <w:r>
               <w:rPr>
                 <w:b/>
@@ -2372,7 +2839,18 @@
                 <w:iCs/>
                 <w:lang w:val="en-GB"/>
               </w:rPr>
-              <w:t>eek(self)</w:t>
+              <w:t>eek</w:t>
+            </w:r>
+            <w:proofErr w:type="spellEnd"/>
+            <w:r>
+              <w:rPr>
+                <w:b/>
+                <w:bCs/>
+                <w:i/>
+                <w:iCs/>
+                <w:lang w:val="en-GB"/>
+              </w:rPr>
+              <w:t>(self)</w:t>
             </w:r>
           </w:p>
         </w:tc>
@@ -2384,6 +2862,7 @@
             <w:r>
               <w:t xml:space="preserve">Download de </w:t>
             </w:r>
+            <w:proofErr w:type="spellStart"/>
             <w:r>
               <w:rPr>
                 <w:b/>
@@ -2391,6 +2870,7 @@
               </w:rPr>
               <w:t>wages</w:t>
             </w:r>
+            <w:proofErr w:type="spellEnd"/>
             <w:r>
               <w:rPr>
                 <w:b/>
@@ -2418,6 +2898,7 @@
               </w:rPr>
               <w:t xml:space="preserve"> </w:t>
             </w:r>
+            <w:proofErr w:type="spellStart"/>
             <w:r>
               <w:rPr>
                 <w:b/>
@@ -2428,6 +2909,7 @@
               </w:rPr>
               <w:t>queries</w:t>
             </w:r>
+            <w:proofErr w:type="spellEnd"/>
             <w:r>
               <w:rPr>
                 <w:b/>
@@ -2440,8 +2922,25 @@
               <w:t>en ze</w:t>
             </w:r>
             <w:r>
-              <w:t xml:space="preserve">t de wage van employee 0 standaard op 100000 zodat elk slot altijd gevult zal worden. </w:t>
-            </w:r>
+              <w:t xml:space="preserve">t de </w:t>
+            </w:r>
+            <w:proofErr w:type="spellStart"/>
+            <w:r>
+              <w:t>wage</w:t>
+            </w:r>
+            <w:proofErr w:type="spellEnd"/>
+            <w:r>
+              <w:t xml:space="preserve"> van employee 0 standaard op 100000 zodat elk slot altijd </w:t>
+            </w:r>
+            <w:proofErr w:type="spellStart"/>
+            <w:r>
+              <w:t>gevult</w:t>
+            </w:r>
+            <w:proofErr w:type="spellEnd"/>
+            <w:r>
+              <w:t xml:space="preserve"> zal worden. </w:t>
+            </w:r>
+            <w:proofErr w:type="spellStart"/>
             <w:r>
               <w:rPr>
                 <w:b/>
@@ -2449,8 +2948,25 @@
               </w:rPr>
               <w:t>Wage_cost</w:t>
             </w:r>
-            <w:r>
-              <w:t xml:space="preserve"> is een dict die hier wordt gemaakt met [‘schedule’]=totale kosten en [‘week </w:t>
+            <w:proofErr w:type="spellEnd"/>
+            <w:r>
+              <w:t xml:space="preserve"> is een </w:t>
+            </w:r>
+            <w:proofErr w:type="spellStart"/>
+            <w:r>
+              <w:t>dict</w:t>
+            </w:r>
+            <w:proofErr w:type="spellEnd"/>
+            <w:r>
+              <w:t xml:space="preserve"> die hier wordt gemaakt met [‘</w:t>
+            </w:r>
+            <w:proofErr w:type="spellStart"/>
+            <w:r>
+              <w:t>schedule</w:t>
+            </w:r>
+            <w:proofErr w:type="spellEnd"/>
+            <w:r>
+              <w:t xml:space="preserve">’]=totale kosten en [‘week </w:t>
             </w:r>
             <w:r>
               <w:rPr>
@@ -2495,14 +3011,2331 @@
         </w:rPr>
       </w:pPr>
     </w:p>
+    <w:tbl>
+      <w:tblPr>
+        <w:tblStyle w:val="TableGrid"/>
+        <w:tblW w:w="0" w:type="auto"/>
+        <w:tblLook w:val="04A0" w:firstRow="1" w:lastRow="0" w:firstColumn="1" w:lastColumn="0" w:noHBand="0" w:noVBand="1"/>
+      </w:tblPr>
+      <w:tblGrid>
+        <w:gridCol w:w="3005"/>
+        <w:gridCol w:w="3005"/>
+        <w:gridCol w:w="3006"/>
+      </w:tblGrid>
+      <w:tr>
+        <w:tc>
+          <w:tcPr>
+            <w:tcW w:w="3005" w:type="dxa"/>
+          </w:tcPr>
+          <w:p>
+            <w:pPr>
+              <w:rPr>
+                <w:b/>
+                <w:bCs/>
+              </w:rPr>
+            </w:pPr>
+            <w:r>
+              <w:rPr>
+                <w:b/>
+                <w:bCs/>
+                <w:sz w:val="36"/>
+                <w:szCs w:val="36"/>
+                <w:u w:val="single"/>
+                <w:lang w:val="en-GB"/>
+              </w:rPr>
+              <w:t>GUI</w:t>
+            </w:r>
+          </w:p>
+        </w:tc>
+        <w:tc>
+          <w:tcPr>
+            <w:tcW w:w="3005" w:type="dxa"/>
+          </w:tcPr>
+          <w:p>
+            <w:pPr>
+              <w:rPr>
+                <w:b/>
+                <w:bCs/>
+              </w:rPr>
+            </w:pPr>
+            <w:r>
+              <w:rPr>
+                <w:b/>
+                <w:bCs/>
+                <w:sz w:val="28"/>
+                <w:szCs w:val="28"/>
+                <w:u w:val="single"/>
+                <w:lang w:val="en-GB"/>
+              </w:rPr>
+              <w:t>attribute</w:t>
+            </w:r>
+          </w:p>
+        </w:tc>
+        <w:tc>
+          <w:tcPr>
+            <w:tcW w:w="3006" w:type="dxa"/>
+          </w:tcPr>
+          <w:p>
+            <w:pPr>
+              <w:rPr>
+                <w:b/>
+                <w:bCs/>
+              </w:rPr>
+            </w:pPr>
+            <w:r>
+              <w:rPr>
+                <w:b/>
+                <w:bCs/>
+                <w:sz w:val="28"/>
+                <w:szCs w:val="28"/>
+                <w:u w:val="single"/>
+                <w:lang w:val="en-GB"/>
+              </w:rPr>
+              <w:t>type</w:t>
+            </w:r>
+          </w:p>
+        </w:tc>
+      </w:tr>
+      <w:tr>
+        <w:tc>
+          <w:tcPr>
+            <w:tcW w:w="3005" w:type="dxa"/>
+            <w:shd w:val="clear" w:color="auto" w:fill="FF6969"/>
+          </w:tcPr>
+          <w:p>
+            <w:pPr>
+              <w:rPr>
+                <w:b/>
+                <w:bCs/>
+              </w:rPr>
+            </w:pPr>
+            <w:proofErr w:type="spellStart"/>
+            <w:r>
+              <w:rPr>
+                <w:b/>
+                <w:bCs/>
+              </w:rPr>
+              <w:t>Self.location</w:t>
+            </w:r>
+            <w:proofErr w:type="spellEnd"/>
+          </w:p>
+        </w:tc>
+        <w:tc>
+          <w:tcPr>
+            <w:tcW w:w="3005" w:type="dxa"/>
+          </w:tcPr>
+          <w:p>
+            <w:r>
+              <w:rPr>
+                <w:shd w:val="clear" w:color="auto" w:fill="FF6969"/>
+              </w:rPr>
+              <w:t>HARDCODED naar 1</w:t>
+            </w:r>
+            <w:r>
+              <w:t xml:space="preserve"> (</w:t>
+            </w:r>
+            <w:proofErr w:type="spellStart"/>
+            <w:r>
+              <w:t>coffecompany</w:t>
+            </w:r>
+            <w:proofErr w:type="spellEnd"/>
+            <w:r>
+              <w:t xml:space="preserve">) moet uiteindelijk </w:t>
+            </w:r>
+            <w:proofErr w:type="spellStart"/>
+            <w:r>
+              <w:t>dependend</w:t>
+            </w:r>
+            <w:proofErr w:type="spellEnd"/>
+            <w:r>
+              <w:t xml:space="preserve"> zijn aan de inlog van een gebruiker</w:t>
+            </w:r>
+          </w:p>
+        </w:tc>
+        <w:tc>
+          <w:tcPr>
+            <w:tcW w:w="3006" w:type="dxa"/>
+          </w:tcPr>
+          <w:p>
+            <w:r>
+              <w:t>int</w:t>
+            </w:r>
+          </w:p>
+        </w:tc>
+      </w:tr>
+      <w:tr>
+        <w:tc>
+          <w:tcPr>
+            <w:tcW w:w="3005" w:type="dxa"/>
+          </w:tcPr>
+          <w:p>
+            <w:pPr>
+              <w:rPr>
+                <w:b/>
+                <w:bCs/>
+              </w:rPr>
+            </w:pPr>
+            <w:r>
+              <w:rPr>
+                <w:b/>
+                <w:bCs/>
+              </w:rPr>
+              <w:t>Self.Com</w:t>
+            </w:r>
+          </w:p>
+        </w:tc>
+        <w:tc>
+          <w:tcPr>
+            <w:tcW w:w="3005" w:type="dxa"/>
+          </w:tcPr>
+          <w:p>
+            <w:r>
+              <w:t>Controller class die in de GUI wordt aangemaakt (en daarmee wordt dus ook de thread gestart die de server blijft scannen)</w:t>
+            </w:r>
+          </w:p>
+        </w:tc>
+        <w:tc>
+          <w:tcPr>
+            <w:tcW w:w="3006" w:type="dxa"/>
+          </w:tcPr>
+          <w:p>
+            <w:r>
+              <w:t>object</w:t>
+            </w:r>
+          </w:p>
+        </w:tc>
+      </w:tr>
+    </w:tbl>
     <w:p>
       <w:pPr>
         <w:rPr>
           <w:b/>
           <w:bCs/>
+          <w:lang w:val="en-GB"/>
         </w:rPr>
       </w:pPr>
     </w:p>
+    <w:p>
+      <w:pPr>
+        <w:rPr>
+          <w:b/>
+          <w:bCs/>
+          <w:lang w:val="en-GB"/>
+        </w:rPr>
+      </w:pPr>
+    </w:p>
+    <w:tbl>
+      <w:tblPr>
+        <w:tblStyle w:val="TableGrid"/>
+        <w:tblW w:w="0" w:type="auto"/>
+        <w:tblLook w:val="04A0" w:firstRow="1" w:lastRow="0" w:firstColumn="1" w:lastColumn="0" w:noHBand="0" w:noVBand="1"/>
+      </w:tblPr>
+      <w:tblGrid>
+        <w:gridCol w:w="3005"/>
+        <w:gridCol w:w="3005"/>
+        <w:gridCol w:w="3006"/>
+      </w:tblGrid>
+      <w:tr>
+        <w:tc>
+          <w:tcPr>
+            <w:tcW w:w="3005" w:type="dxa"/>
+          </w:tcPr>
+          <w:p>
+            <w:pPr>
+              <w:rPr>
+                <w:b/>
+                <w:bCs/>
+              </w:rPr>
+            </w:pPr>
+            <w:proofErr w:type="spellStart"/>
+            <w:r>
+              <w:rPr>
+                <w:b/>
+                <w:bCs/>
+                <w:sz w:val="36"/>
+                <w:szCs w:val="36"/>
+                <w:u w:val="single"/>
+                <w:lang w:val="en-GB"/>
+              </w:rPr>
+              <w:t>GUI_employee</w:t>
+            </w:r>
+            <w:proofErr w:type="spellEnd"/>
+          </w:p>
+        </w:tc>
+        <w:tc>
+          <w:tcPr>
+            <w:tcW w:w="3005" w:type="dxa"/>
+          </w:tcPr>
+          <w:p>
+            <w:pPr>
+              <w:rPr>
+                <w:b/>
+                <w:bCs/>
+              </w:rPr>
+            </w:pPr>
+            <w:r>
+              <w:rPr>
+                <w:b/>
+                <w:bCs/>
+                <w:sz w:val="28"/>
+                <w:szCs w:val="28"/>
+                <w:u w:val="single"/>
+                <w:lang w:val="en-GB"/>
+              </w:rPr>
+              <w:t>attribute</w:t>
+            </w:r>
+          </w:p>
+        </w:tc>
+        <w:tc>
+          <w:tcPr>
+            <w:tcW w:w="3006" w:type="dxa"/>
+          </w:tcPr>
+          <w:p>
+            <w:pPr>
+              <w:rPr>
+                <w:b/>
+                <w:bCs/>
+              </w:rPr>
+            </w:pPr>
+            <w:r>
+              <w:rPr>
+                <w:b/>
+                <w:bCs/>
+                <w:sz w:val="28"/>
+                <w:szCs w:val="28"/>
+                <w:u w:val="single"/>
+                <w:lang w:val="en-GB"/>
+              </w:rPr>
+              <w:t>type</w:t>
+            </w:r>
+          </w:p>
+        </w:tc>
+      </w:tr>
+      <w:tr>
+        <w:tc>
+          <w:tcPr>
+            <w:tcW w:w="3005" w:type="dxa"/>
+          </w:tcPr>
+          <w:p>
+            <w:pPr>
+              <w:rPr>
+                <w:b/>
+                <w:bCs/>
+              </w:rPr>
+            </w:pPr>
+            <w:proofErr w:type="spellStart"/>
+            <w:r>
+              <w:rPr>
+                <w:b/>
+                <w:bCs/>
+              </w:rPr>
+              <w:t>Self.tasktypes</w:t>
+            </w:r>
+            <w:proofErr w:type="spellEnd"/>
+          </w:p>
+        </w:tc>
+        <w:tc>
+          <w:tcPr>
+            <w:tcW w:w="3005" w:type="dxa"/>
+          </w:tcPr>
+          <w:p>
+            <w:r>
+              <w:t xml:space="preserve">Was een </w:t>
+            </w:r>
+            <w:r>
+              <w:rPr>
+                <w:b/>
+                <w:bCs/>
+              </w:rPr>
+              <w:t>lijst</w:t>
+            </w:r>
+            <w:r>
+              <w:t xml:space="preserve">, is nu een </w:t>
+            </w:r>
+            <w:proofErr w:type="spellStart"/>
+            <w:r>
+              <w:rPr>
+                <w:b/>
+                <w:bCs/>
+              </w:rPr>
+              <w:t>dict</w:t>
+            </w:r>
+            <w:proofErr w:type="spellEnd"/>
+            <w:r>
+              <w:t xml:space="preserve">. Dit is gedaan omdat de </w:t>
+            </w:r>
+            <w:proofErr w:type="spellStart"/>
+            <w:r>
+              <w:t>db</w:t>
+            </w:r>
+            <w:proofErr w:type="spellEnd"/>
+            <w:r>
+              <w:t xml:space="preserve"> niet met ‘</w:t>
+            </w:r>
+            <w:proofErr w:type="spellStart"/>
+            <w:r>
+              <w:t>alround</w:t>
+            </w:r>
+            <w:proofErr w:type="spellEnd"/>
+            <w:r>
+              <w:t xml:space="preserve">’ werkt, maar met 1. Daarom is in de </w:t>
+            </w:r>
+            <w:proofErr w:type="spellStart"/>
+            <w:r>
+              <w:rPr>
+                <w:b/>
+                <w:bCs/>
+                <w:i/>
+                <w:iCs/>
+              </w:rPr>
+              <w:t>init</w:t>
+            </w:r>
+            <w:proofErr w:type="spellEnd"/>
+            <w:r>
+              <w:t xml:space="preserve"> de loop ‘</w:t>
+            </w:r>
+            <w:proofErr w:type="spellStart"/>
+            <w:r>
+              <w:t>for</w:t>
+            </w:r>
+            <w:proofErr w:type="spellEnd"/>
+            <w:r>
+              <w:t xml:space="preserve"> </w:t>
+            </w:r>
+            <w:proofErr w:type="spellStart"/>
+            <w:r>
+              <w:t>task</w:t>
+            </w:r>
+            <w:proofErr w:type="spellEnd"/>
+            <w:r>
+              <w:t xml:space="preserve"> in </w:t>
+            </w:r>
+            <w:proofErr w:type="spellStart"/>
+            <w:r>
+              <w:rPr>
+                <w:b/>
+                <w:bCs/>
+              </w:rPr>
+              <w:t>self.takstypes</w:t>
+            </w:r>
+            <w:proofErr w:type="spellEnd"/>
+            <w:r>
+              <w:t xml:space="preserve">’ nu veranderd naar </w:t>
+            </w:r>
+            <w:proofErr w:type="spellStart"/>
+            <w:r>
+              <w:rPr>
+                <w:b/>
+                <w:bCs/>
+              </w:rPr>
+              <w:t>self.ta</w:t>
+            </w:r>
+            <w:r>
+              <w:rPr>
+                <w:b/>
+                <w:bCs/>
+              </w:rPr>
+              <w:t>sktypes.keys</w:t>
+            </w:r>
+            <w:proofErr w:type="spellEnd"/>
+            <w:r>
+              <w:rPr>
+                <w:b/>
+                <w:bCs/>
+              </w:rPr>
+              <w:t xml:space="preserve">() </w:t>
+            </w:r>
+            <w:r>
+              <w:t xml:space="preserve"> en wordt nu bij </w:t>
+            </w:r>
+            <w:r>
+              <w:rPr>
+                <w:b/>
+                <w:bCs/>
+                <w:i/>
+                <w:iCs/>
+              </w:rPr>
+              <w:t>__</w:t>
+            </w:r>
+            <w:proofErr w:type="spellStart"/>
+            <w:r>
+              <w:rPr>
+                <w:b/>
+                <w:bCs/>
+                <w:i/>
+                <w:iCs/>
+              </w:rPr>
+              <w:t>get_input_fields</w:t>
+            </w:r>
+            <w:proofErr w:type="spellEnd"/>
+            <w:r>
+              <w:rPr>
+                <w:b/>
+                <w:bCs/>
+                <w:i/>
+                <w:iCs/>
+              </w:rPr>
+              <w:t>(</w:t>
+            </w:r>
+            <w:proofErr w:type="spellStart"/>
+            <w:r>
+              <w:rPr>
+                <w:b/>
+                <w:bCs/>
+                <w:i/>
+                <w:iCs/>
+              </w:rPr>
+              <w:t>self</w:t>
+            </w:r>
+            <w:proofErr w:type="spellEnd"/>
+            <w:r>
+              <w:rPr>
+                <w:b/>
+                <w:bCs/>
+                <w:i/>
+                <w:iCs/>
+              </w:rPr>
+              <w:t>)</w:t>
+            </w:r>
+            <w:r>
+              <w:t xml:space="preserve"> </w:t>
+            </w:r>
+            <w:proofErr w:type="spellStart"/>
+            <w:r>
+              <w:t>ipv</w:t>
+            </w:r>
+            <w:proofErr w:type="spellEnd"/>
+            <w:r>
+              <w:t xml:space="preserve"> </w:t>
+            </w:r>
+            <w:proofErr w:type="spellStart"/>
+            <w:r>
+              <w:t>task</w:t>
+            </w:r>
+            <w:proofErr w:type="spellEnd"/>
+            <w:r>
+              <w:t xml:space="preserve">, </w:t>
+            </w:r>
+            <w:proofErr w:type="spellStart"/>
+            <w:r>
+              <w:t>self.tasktypes</w:t>
+            </w:r>
+            <w:proofErr w:type="spellEnd"/>
+            <w:r>
+              <w:t>[</w:t>
+            </w:r>
+            <w:proofErr w:type="spellStart"/>
+            <w:r>
+              <w:t>task</w:t>
+            </w:r>
+            <w:proofErr w:type="spellEnd"/>
+            <w:r>
+              <w:t xml:space="preserve">] </w:t>
+            </w:r>
+            <w:proofErr w:type="spellStart"/>
+            <w:r>
+              <w:t>geappend</w:t>
+            </w:r>
+            <w:proofErr w:type="spellEnd"/>
+            <w:r>
+              <w:t xml:space="preserve"> naar de </w:t>
+            </w:r>
+            <w:proofErr w:type="spellStart"/>
+            <w:r>
+              <w:t>task</w:t>
+            </w:r>
+            <w:proofErr w:type="spellEnd"/>
+            <w:r>
+              <w:t xml:space="preserve"> lijst. Zie </w:t>
+            </w:r>
+            <w:proofErr w:type="spellStart"/>
+            <w:r>
+              <w:rPr>
+                <w:b/>
+                <w:bCs/>
+              </w:rPr>
+              <w:t>tasks</w:t>
+            </w:r>
+            <w:proofErr w:type="spellEnd"/>
+            <w:r>
+              <w:rPr>
+                <w:b/>
+                <w:bCs/>
+              </w:rPr>
+              <w:t xml:space="preserve"> </w:t>
+            </w:r>
+            <w:r>
+              <w:t>voor info!</w:t>
+            </w:r>
+          </w:p>
+        </w:tc>
+        <w:tc>
+          <w:tcPr>
+            <w:tcW w:w="3006" w:type="dxa"/>
+          </w:tcPr>
+          <w:p>
+            <w:pPr>
+              <w:rPr>
+                <w:b/>
+                <w:bCs/>
+              </w:rPr>
+            </w:pPr>
+            <w:r>
+              <w:rPr>
+                <w:b/>
+                <w:bCs/>
+              </w:rPr>
+              <w:t>Dictionary, was een lijst!</w:t>
+            </w:r>
+          </w:p>
+        </w:tc>
+      </w:tr>
+      <w:tr>
+        <w:tc>
+          <w:tcPr>
+            <w:tcW w:w="3005" w:type="dxa"/>
+          </w:tcPr>
+          <w:p>
+            <w:pPr>
+              <w:rPr>
+                <w:b/>
+                <w:bCs/>
+              </w:rPr>
+            </w:pPr>
+            <w:proofErr w:type="spellStart"/>
+            <w:r>
+              <w:rPr>
+                <w:b/>
+                <w:bCs/>
+              </w:rPr>
+              <w:t>Self.levels</w:t>
+            </w:r>
+            <w:proofErr w:type="spellEnd"/>
+          </w:p>
+        </w:tc>
+        <w:tc>
+          <w:tcPr>
+            <w:tcW w:w="3005" w:type="dxa"/>
+          </w:tcPr>
+          <w:p>
+            <w:r>
+              <w:t xml:space="preserve">Was een </w:t>
+            </w:r>
+            <w:r>
+              <w:rPr>
+                <w:b/>
+                <w:bCs/>
+              </w:rPr>
+              <w:t>lijst</w:t>
+            </w:r>
+            <w:r>
+              <w:t xml:space="preserve">, is nu een </w:t>
+            </w:r>
+            <w:proofErr w:type="spellStart"/>
+            <w:r>
+              <w:rPr>
+                <w:b/>
+                <w:bCs/>
+              </w:rPr>
+              <w:t>dict</w:t>
+            </w:r>
+            <w:proofErr w:type="spellEnd"/>
+            <w:r>
+              <w:t xml:space="preserve">. Zelfde reden als </w:t>
+            </w:r>
+            <w:proofErr w:type="spellStart"/>
+            <w:r>
+              <w:rPr>
+                <w:b/>
+                <w:bCs/>
+              </w:rPr>
+              <w:t>tasktypes</w:t>
+            </w:r>
+            <w:proofErr w:type="spellEnd"/>
+            <w:r>
+              <w:t xml:space="preserve">. Heb de default status aan </w:t>
+            </w:r>
+            <w:r>
+              <w:lastRenderedPageBreak/>
+              <w:t xml:space="preserve">manager gegeven (1) maar dit kunnen we </w:t>
+            </w:r>
+            <w:proofErr w:type="spellStart"/>
+            <w:r>
+              <w:t>ofc</w:t>
+            </w:r>
+            <w:proofErr w:type="spellEnd"/>
+            <w:r>
+              <w:t xml:space="preserve"> veranderen. In de </w:t>
+            </w:r>
+            <w:proofErr w:type="spellStart"/>
+            <w:r>
+              <w:rPr>
+                <w:b/>
+                <w:bCs/>
+                <w:i/>
+                <w:iCs/>
+              </w:rPr>
+              <w:t>init</w:t>
+            </w:r>
+            <w:proofErr w:type="spellEnd"/>
+            <w:r>
+              <w:t xml:space="preserve"> wordt nu dan ook over </w:t>
+            </w:r>
+            <w:proofErr w:type="spellStart"/>
+            <w:r>
+              <w:rPr>
+                <w:b/>
+                <w:bCs/>
+              </w:rPr>
+              <w:t>self.levels.keys</w:t>
+            </w:r>
+            <w:proofErr w:type="spellEnd"/>
+            <w:r>
+              <w:rPr>
+                <w:b/>
+                <w:bCs/>
+              </w:rPr>
+              <w:t>()</w:t>
+            </w:r>
+            <w:r>
+              <w:t xml:space="preserve"> </w:t>
+            </w:r>
+            <w:proofErr w:type="spellStart"/>
+            <w:r>
+              <w:t>geloopt</w:t>
+            </w:r>
+            <w:proofErr w:type="spellEnd"/>
+            <w:r>
+              <w:t xml:space="preserve">. Ook wordt nu bij </w:t>
+            </w:r>
+            <w:r>
+              <w:rPr>
+                <w:b/>
+                <w:bCs/>
+                <w:i/>
+                <w:iCs/>
+              </w:rPr>
+              <w:t>__</w:t>
+            </w:r>
+            <w:proofErr w:type="spellStart"/>
+            <w:r>
+              <w:rPr>
+                <w:b/>
+                <w:bCs/>
+                <w:i/>
+                <w:iCs/>
+              </w:rPr>
+              <w:t>get_input_fields</w:t>
+            </w:r>
+            <w:proofErr w:type="spellEnd"/>
+            <w:r>
+              <w:rPr>
+                <w:b/>
+                <w:bCs/>
+                <w:i/>
+                <w:iCs/>
+              </w:rPr>
+              <w:t>(</w:t>
+            </w:r>
+            <w:proofErr w:type="spellStart"/>
+            <w:r>
+              <w:rPr>
+                <w:b/>
+                <w:bCs/>
+                <w:i/>
+                <w:iCs/>
+              </w:rPr>
+              <w:t>self</w:t>
+            </w:r>
+            <w:proofErr w:type="spellEnd"/>
+            <w:r>
+              <w:rPr>
+                <w:b/>
+                <w:bCs/>
+                <w:i/>
+                <w:iCs/>
+              </w:rPr>
+              <w:t>)</w:t>
+            </w:r>
+            <w:r>
+              <w:t xml:space="preserve"> de waardes van </w:t>
+            </w:r>
+            <w:proofErr w:type="spellStart"/>
+            <w:r>
+              <w:rPr>
+                <w:b/>
+                <w:bCs/>
+              </w:rPr>
+              <w:t>self.levels</w:t>
+            </w:r>
+            <w:proofErr w:type="spellEnd"/>
+            <w:r>
+              <w:rPr>
+                <w:b/>
+                <w:bCs/>
+              </w:rPr>
+              <w:t>[</w:t>
+            </w:r>
+            <w:proofErr w:type="spellStart"/>
+            <w:r>
+              <w:t>currentText</w:t>
+            </w:r>
+            <w:proofErr w:type="spellEnd"/>
+            <w:r>
+              <w:t>()</w:t>
+            </w:r>
+            <w:r>
+              <w:rPr>
+                <w:b/>
+                <w:bCs/>
+              </w:rPr>
+              <w:t>]</w:t>
+            </w:r>
+            <w:r>
+              <w:t xml:space="preserve"> </w:t>
+            </w:r>
+            <w:proofErr w:type="spellStart"/>
+            <w:r>
+              <w:t>gereturned</w:t>
+            </w:r>
+            <w:proofErr w:type="spellEnd"/>
+            <w:r>
+              <w:t xml:space="preserve"> </w:t>
+            </w:r>
+            <w:proofErr w:type="spellStart"/>
+            <w:r>
+              <w:t>ipv</w:t>
+            </w:r>
+            <w:proofErr w:type="spellEnd"/>
+            <w:r>
+              <w:t xml:space="preserve"> de </w:t>
+            </w:r>
+            <w:proofErr w:type="spellStart"/>
+            <w:r>
+              <w:t>currentText</w:t>
+            </w:r>
+            <w:proofErr w:type="spellEnd"/>
+            <w:r>
+              <w:t>()</w:t>
+            </w:r>
+          </w:p>
+        </w:tc>
+        <w:tc>
+          <w:tcPr>
+            <w:tcW w:w="3006" w:type="dxa"/>
+          </w:tcPr>
+          <w:p>
+            <w:pPr>
+              <w:rPr>
+                <w:b/>
+                <w:bCs/>
+              </w:rPr>
+            </w:pPr>
+            <w:r>
+              <w:rPr>
+                <w:b/>
+                <w:bCs/>
+              </w:rPr>
+              <w:lastRenderedPageBreak/>
+              <w:t>Dictionary, was een lijst!</w:t>
+            </w:r>
+          </w:p>
+        </w:tc>
+      </w:tr>
+      <w:tr>
+        <w:tc>
+          <w:tcPr>
+            <w:tcW w:w="3005" w:type="dxa"/>
+          </w:tcPr>
+          <w:p>
+            <w:pPr>
+              <w:rPr>
+                <w:b/>
+                <w:bCs/>
+                <w:i/>
+                <w:iCs/>
+              </w:rPr>
+            </w:pPr>
+            <w:r>
+              <w:rPr>
+                <w:b/>
+                <w:bCs/>
+                <w:i/>
+                <w:iCs/>
+              </w:rPr>
+              <w:t>__</w:t>
+            </w:r>
+            <w:proofErr w:type="spellStart"/>
+            <w:r>
+              <w:rPr>
+                <w:b/>
+                <w:bCs/>
+                <w:i/>
+                <w:iCs/>
+              </w:rPr>
+              <w:t>get_input_fields</w:t>
+            </w:r>
+            <w:proofErr w:type="spellEnd"/>
+            <w:r>
+              <w:rPr>
+                <w:b/>
+                <w:bCs/>
+                <w:i/>
+                <w:iCs/>
+              </w:rPr>
+              <w:t>(</w:t>
+            </w:r>
+            <w:proofErr w:type="spellStart"/>
+            <w:r>
+              <w:rPr>
+                <w:b/>
+                <w:bCs/>
+                <w:i/>
+                <w:iCs/>
+              </w:rPr>
+              <w:t>self</w:t>
+            </w:r>
+            <w:proofErr w:type="spellEnd"/>
+            <w:r>
+              <w:rPr>
+                <w:b/>
+                <w:bCs/>
+                <w:i/>
+                <w:iCs/>
+              </w:rPr>
+              <w:t>)</w:t>
+            </w:r>
+          </w:p>
+        </w:tc>
+        <w:tc>
+          <w:tcPr>
+            <w:tcW w:w="3005" w:type="dxa"/>
+          </w:tcPr>
+          <w:p>
+            <w:pPr>
+              <w:rPr>
+                <w:b/>
+                <w:bCs/>
+                <w:lang w:val="en-GB"/>
+              </w:rPr>
+            </w:pPr>
+            <w:r>
+              <w:rPr>
+                <w:lang w:val="en-GB"/>
+              </w:rPr>
+              <w:t xml:space="preserve">Returned </w:t>
+            </w:r>
+            <w:proofErr w:type="spellStart"/>
+            <w:r>
+              <w:rPr>
+                <w:b/>
+                <w:bCs/>
+                <w:lang w:val="en-GB"/>
+              </w:rPr>
+              <w:t>first_name</w:t>
+            </w:r>
+            <w:proofErr w:type="spellEnd"/>
+            <w:r>
+              <w:rPr>
+                <w:b/>
+                <w:bCs/>
+                <w:lang w:val="en-GB"/>
+              </w:rPr>
+              <w:t xml:space="preserve"> (str)</w:t>
+            </w:r>
+            <w:r>
+              <w:rPr>
+                <w:b/>
+                <w:bCs/>
+                <w:lang w:val="en-GB"/>
+              </w:rPr>
+              <w:t xml:space="preserve">, </w:t>
+            </w:r>
+            <w:proofErr w:type="spellStart"/>
+            <w:r>
+              <w:rPr>
+                <w:b/>
+                <w:bCs/>
+                <w:lang w:val="en-GB"/>
+              </w:rPr>
+              <w:t>last_n</w:t>
+            </w:r>
+            <w:r>
+              <w:rPr>
+                <w:b/>
+                <w:bCs/>
+                <w:lang w:val="en-GB"/>
+              </w:rPr>
+              <w:t>ame</w:t>
+            </w:r>
+            <w:proofErr w:type="spellEnd"/>
+            <w:r>
+              <w:rPr>
+                <w:b/>
+                <w:bCs/>
+                <w:lang w:val="en-GB"/>
+              </w:rPr>
+              <w:t xml:space="preserve"> (str)</w:t>
+            </w:r>
+            <w:r>
+              <w:rPr>
+                <w:b/>
+                <w:bCs/>
+                <w:lang w:val="en-GB"/>
+              </w:rPr>
+              <w:t>, wage</w:t>
+            </w:r>
+            <w:r>
+              <w:rPr>
+                <w:b/>
+                <w:bCs/>
+                <w:lang w:val="en-GB"/>
+              </w:rPr>
+              <w:t xml:space="preserve"> (int)</w:t>
+            </w:r>
+            <w:r>
+              <w:rPr>
+                <w:b/>
+                <w:bCs/>
+                <w:lang w:val="en-GB"/>
+              </w:rPr>
+              <w:t>, level (int), tasks (</w:t>
+            </w:r>
+            <w:proofErr w:type="spellStart"/>
+            <w:r>
+              <w:rPr>
+                <w:b/>
+                <w:bCs/>
+                <w:lang w:val="en-GB"/>
+              </w:rPr>
+              <w:t>lijst</w:t>
+            </w:r>
+            <w:proofErr w:type="spellEnd"/>
+            <w:r>
+              <w:rPr>
+                <w:b/>
+                <w:bCs/>
+                <w:lang w:val="en-GB"/>
+              </w:rPr>
+              <w:t xml:space="preserve"> met </w:t>
+            </w:r>
+            <w:proofErr w:type="spellStart"/>
+            <w:r>
+              <w:rPr>
+                <w:b/>
+                <w:bCs/>
+                <w:lang w:val="en-GB"/>
+              </w:rPr>
+              <w:t>ints</w:t>
+            </w:r>
+            <w:proofErr w:type="spellEnd"/>
+            <w:r>
+              <w:rPr>
+                <w:b/>
+                <w:bCs/>
+                <w:lang w:val="en-GB"/>
+              </w:rPr>
+              <w:t>)</w:t>
+            </w:r>
+          </w:p>
+        </w:tc>
+        <w:tc>
+          <w:tcPr>
+            <w:tcW w:w="3006" w:type="dxa"/>
+          </w:tcPr>
+          <w:p>
+            <w:pPr>
+              <w:rPr>
+                <w:b/>
+                <w:bCs/>
+                <w:lang w:val="en-GB"/>
+              </w:rPr>
+            </w:pPr>
+          </w:p>
+        </w:tc>
+      </w:tr>
+      <w:tr>
+        <w:tc>
+          <w:tcPr>
+            <w:tcW w:w="3005" w:type="dxa"/>
+          </w:tcPr>
+          <w:p>
+            <w:pPr>
+              <w:rPr>
+                <w:b/>
+                <w:bCs/>
+              </w:rPr>
+            </w:pPr>
+            <w:r>
+              <w:rPr>
+                <w:b/>
+                <w:bCs/>
+                <w:sz w:val="36"/>
+                <w:szCs w:val="36"/>
+                <w:u w:val="single"/>
+                <w:lang w:val="en-GB"/>
+              </w:rPr>
+              <w:t>controller</w:t>
+            </w:r>
+          </w:p>
+        </w:tc>
+        <w:tc>
+          <w:tcPr>
+            <w:tcW w:w="3005" w:type="dxa"/>
+          </w:tcPr>
+          <w:p>
+            <w:pPr>
+              <w:rPr>
+                <w:b/>
+                <w:bCs/>
+              </w:rPr>
+            </w:pPr>
+            <w:r>
+              <w:rPr>
+                <w:b/>
+                <w:bCs/>
+                <w:sz w:val="28"/>
+                <w:szCs w:val="28"/>
+                <w:u w:val="single"/>
+                <w:lang w:val="en-GB"/>
+              </w:rPr>
+              <w:t>attribute</w:t>
+            </w:r>
+          </w:p>
+        </w:tc>
+        <w:tc>
+          <w:tcPr>
+            <w:tcW w:w="3006" w:type="dxa"/>
+          </w:tcPr>
+          <w:p>
+            <w:pPr>
+              <w:rPr>
+                <w:b/>
+                <w:bCs/>
+              </w:rPr>
+            </w:pPr>
+            <w:r>
+              <w:rPr>
+                <w:b/>
+                <w:bCs/>
+                <w:sz w:val="28"/>
+                <w:szCs w:val="28"/>
+                <w:u w:val="single"/>
+                <w:lang w:val="en-GB"/>
+              </w:rPr>
+              <w:t>type</w:t>
+            </w:r>
+          </w:p>
+        </w:tc>
+      </w:tr>
+      <w:tr>
+        <w:tc>
+          <w:tcPr>
+            <w:tcW w:w="3005" w:type="dxa"/>
+          </w:tcPr>
+          <w:p>
+            <w:pPr>
+              <w:rPr>
+                <w:b/>
+                <w:bCs/>
+              </w:rPr>
+            </w:pPr>
+            <w:proofErr w:type="spellStart"/>
+            <w:r>
+              <w:rPr>
+                <w:b/>
+                <w:bCs/>
+              </w:rPr>
+              <w:t>Self.generator</w:t>
+            </w:r>
+            <w:proofErr w:type="spellEnd"/>
+          </w:p>
+        </w:tc>
+        <w:tc>
+          <w:tcPr>
+            <w:tcW w:w="3005" w:type="dxa"/>
+          </w:tcPr>
+          <w:p>
+            <w:proofErr w:type="spellStart"/>
+            <w:r>
+              <w:t>Instance</w:t>
+            </w:r>
+            <w:proofErr w:type="spellEnd"/>
+            <w:r>
+              <w:t xml:space="preserve"> van de generator class, wordt in </w:t>
+            </w:r>
+            <w:proofErr w:type="spellStart"/>
+            <w:r>
+              <w:rPr>
+                <w:b/>
+                <w:bCs/>
+                <w:i/>
+                <w:iCs/>
+                <w:u w:val="single"/>
+              </w:rPr>
+              <w:t>main_GUI</w:t>
+            </w:r>
+            <w:proofErr w:type="spellEnd"/>
+            <w:r>
+              <w:t xml:space="preserve"> gemaakt en meegegeven aan </w:t>
+            </w:r>
+            <w:r>
+              <w:rPr>
+                <w:b/>
+                <w:i/>
+                <w:u w:val="single"/>
+              </w:rPr>
+              <w:t>GUI</w:t>
+            </w:r>
+            <w:r>
+              <w:rPr>
+                <w:bCs/>
+                <w:iCs/>
+              </w:rPr>
+              <w:t xml:space="preserve"> waar uiteindelijk </w:t>
+            </w:r>
+            <w:r>
+              <w:rPr>
+                <w:b/>
+                <w:bCs/>
+                <w:i/>
+                <w:iCs/>
+                <w:u w:val="single"/>
+              </w:rPr>
+              <w:t>controller</w:t>
+            </w:r>
+            <w:r>
+              <w:t xml:space="preserve"> </w:t>
+            </w:r>
+            <w:r>
+              <w:t>hem krijgt</w:t>
+            </w:r>
+          </w:p>
+        </w:tc>
+        <w:tc>
+          <w:tcPr>
+            <w:tcW w:w="3006" w:type="dxa"/>
+          </w:tcPr>
+          <w:p>
+            <w:r>
+              <w:t>Class</w:t>
+            </w:r>
+          </w:p>
+        </w:tc>
+      </w:tr>
+      <w:tr>
+        <w:tc>
+          <w:tcPr>
+            <w:tcW w:w="3005" w:type="dxa"/>
+            <w:shd w:val="clear" w:color="auto" w:fill="FF6969"/>
+          </w:tcPr>
+          <w:p>
+            <w:pPr>
+              <w:rPr>
+                <w:b/>
+                <w:bCs/>
+              </w:rPr>
+            </w:pPr>
+            <w:proofErr w:type="spellStart"/>
+            <w:r>
+              <w:rPr>
+                <w:b/>
+                <w:bCs/>
+              </w:rPr>
+              <w:t>Self.employee_list</w:t>
+            </w:r>
+            <w:proofErr w:type="spellEnd"/>
+          </w:p>
+        </w:tc>
+        <w:tc>
+          <w:tcPr>
+            <w:tcW w:w="3005" w:type="dxa"/>
+            <w:shd w:val="clear" w:color="auto" w:fill="auto"/>
+          </w:tcPr>
+          <w:p>
+            <w:pPr>
+              <w:rPr>
+                <w:u w:val="single"/>
+              </w:rPr>
+            </w:pPr>
+            <w:r>
+              <w:t xml:space="preserve">Lijst met employee </w:t>
+            </w:r>
+            <w:proofErr w:type="spellStart"/>
+            <w:r>
+              <w:t>instances</w:t>
+            </w:r>
+            <w:proofErr w:type="spellEnd"/>
+            <w:r>
+              <w:t xml:space="preserve">, wordt gevuld </w:t>
+            </w:r>
+            <w:proofErr w:type="spellStart"/>
+            <w:r>
+              <w:rPr>
+                <w:b/>
+                <w:bCs/>
+                <w:i/>
+                <w:iCs/>
+              </w:rPr>
+              <w:t>create_employee</w:t>
+            </w:r>
+            <w:proofErr w:type="spellEnd"/>
+            <w:r>
+              <w:t xml:space="preserve"> </w:t>
+            </w:r>
+            <w:r>
+              <w:rPr>
+                <w:shd w:val="clear" w:color="auto" w:fill="FF6969"/>
+              </w:rPr>
+              <w:t xml:space="preserve">dus wordt nog niet gevuld met de bestaande employees uit </w:t>
+            </w:r>
+            <w:proofErr w:type="spellStart"/>
+            <w:r>
+              <w:rPr>
+                <w:shd w:val="clear" w:color="auto" w:fill="FF6969"/>
+              </w:rPr>
+              <w:t>assign</w:t>
+            </w:r>
+            <w:proofErr w:type="spellEnd"/>
+            <w:r>
+              <w:rPr>
+                <w:shd w:val="clear" w:color="auto" w:fill="FF6969"/>
+              </w:rPr>
+              <w:t xml:space="preserve">. </w:t>
+            </w:r>
+            <w:r>
+              <w:t>Wordt dus alleen aangevuld als er in de GUI een employee wordt toegevoegd</w:t>
+            </w:r>
+          </w:p>
+        </w:tc>
+        <w:tc>
+          <w:tcPr>
+            <w:tcW w:w="3006" w:type="dxa"/>
+          </w:tcPr>
+          <w:p>
+            <w:r>
+              <w:t>Lijst</w:t>
+            </w:r>
+          </w:p>
+        </w:tc>
+      </w:tr>
+      <w:tr>
+        <w:tc>
+          <w:tcPr>
+            <w:tcW w:w="3005" w:type="dxa"/>
+            <w:shd w:val="clear" w:color="auto" w:fill="FF6969"/>
+          </w:tcPr>
+          <w:p>
+            <w:pPr>
+              <w:rPr>
+                <w:b/>
+                <w:bCs/>
+              </w:rPr>
+            </w:pPr>
+            <w:proofErr w:type="spellStart"/>
+            <w:r>
+              <w:rPr>
+                <w:b/>
+                <w:bCs/>
+              </w:rPr>
+              <w:t>Self.shift_list</w:t>
+            </w:r>
+            <w:proofErr w:type="spellEnd"/>
+          </w:p>
+        </w:tc>
+        <w:tc>
+          <w:tcPr>
+            <w:tcW w:w="3005" w:type="dxa"/>
+          </w:tcPr>
+          <w:p>
+            <w:r>
+              <w:t xml:space="preserve">Lijst met shift </w:t>
+            </w:r>
+            <w:proofErr w:type="spellStart"/>
+            <w:r>
+              <w:t>instances</w:t>
+            </w:r>
+            <w:proofErr w:type="spellEnd"/>
+            <w:r>
+              <w:t xml:space="preserve">, zelfde probleem als </w:t>
+            </w:r>
+            <w:proofErr w:type="spellStart"/>
+            <w:r>
+              <w:rPr>
+                <w:b/>
+                <w:bCs/>
+              </w:rPr>
+              <w:t>self.employee_list</w:t>
+            </w:r>
+            <w:proofErr w:type="spellEnd"/>
+          </w:p>
+        </w:tc>
+        <w:tc>
+          <w:tcPr>
+            <w:tcW w:w="3006" w:type="dxa"/>
+          </w:tcPr>
+          <w:p>
+            <w:r>
+              <w:t>Lijst</w:t>
+            </w:r>
+          </w:p>
+        </w:tc>
+      </w:tr>
+      <w:tr>
+        <w:tc>
+          <w:tcPr>
+            <w:tcW w:w="3005" w:type="dxa"/>
+            <w:shd w:val="clear" w:color="auto" w:fill="FF6969"/>
+          </w:tcPr>
+          <w:p>
+            <w:pPr>
+              <w:rPr>
+                <w:b/>
+                <w:bCs/>
+              </w:rPr>
+            </w:pPr>
+            <w:proofErr w:type="spellStart"/>
+            <w:r>
+              <w:rPr>
+                <w:b/>
+                <w:bCs/>
+              </w:rPr>
+              <w:t>Self.location</w:t>
+            </w:r>
+            <w:proofErr w:type="spellEnd"/>
+          </w:p>
+        </w:tc>
+        <w:tc>
+          <w:tcPr>
+            <w:tcW w:w="3005" w:type="dxa"/>
+          </w:tcPr>
+          <w:p>
+            <w:r>
+              <w:t xml:space="preserve">Locatie code, </w:t>
+            </w:r>
+            <w:proofErr w:type="spellStart"/>
+            <w:r>
+              <w:t>coffeecompany</w:t>
+            </w:r>
+            <w:proofErr w:type="spellEnd"/>
+            <w:r>
+              <w:t xml:space="preserve"> = 1, krijgt deze code </w:t>
+            </w:r>
+            <w:proofErr w:type="spellStart"/>
+            <w:r>
+              <w:rPr>
+                <w:shd w:val="clear" w:color="auto" w:fill="FF6969"/>
+              </w:rPr>
+              <w:t>hardcoded</w:t>
+            </w:r>
+            <w:proofErr w:type="spellEnd"/>
+            <w:r>
+              <w:t xml:space="preserve"> uit </w:t>
+            </w:r>
+            <w:r>
+              <w:rPr>
+                <w:b/>
+                <w:bCs/>
+                <w:i/>
+                <w:iCs/>
+              </w:rPr>
+              <w:t>GUI</w:t>
+            </w:r>
+            <w:r>
+              <w:t xml:space="preserve">. </w:t>
+            </w:r>
+          </w:p>
+        </w:tc>
+        <w:tc>
+          <w:tcPr>
+            <w:tcW w:w="3006" w:type="dxa"/>
+          </w:tcPr>
+          <w:p>
+            <w:r>
+              <w:t>Int</w:t>
+            </w:r>
+          </w:p>
+        </w:tc>
+      </w:tr>
+      <w:tr>
+        <w:tc>
+          <w:tcPr>
+            <w:tcW w:w="3005" w:type="dxa"/>
+            <w:shd w:val="clear" w:color="auto" w:fill="auto"/>
+          </w:tcPr>
+          <w:p>
+            <w:pPr>
+              <w:rPr>
+                <w:b/>
+                <w:bCs/>
+              </w:rPr>
+            </w:pPr>
+            <w:proofErr w:type="spellStart"/>
+            <w:r>
+              <w:rPr>
+                <w:b/>
+                <w:bCs/>
+              </w:rPr>
+              <w:t>Self.availability</w:t>
+            </w:r>
+            <w:proofErr w:type="spellEnd"/>
+          </w:p>
+        </w:tc>
+        <w:tc>
+          <w:tcPr>
+            <w:tcW w:w="3005" w:type="dxa"/>
+          </w:tcPr>
+          <w:p>
+            <w:r>
+              <w:t xml:space="preserve">Stond voorheen in </w:t>
+            </w:r>
+            <w:r>
+              <w:rPr>
+                <w:b/>
+                <w:bCs/>
+                <w:i/>
+                <w:iCs/>
+                <w:u w:val="single"/>
+              </w:rPr>
+              <w:t>generator</w:t>
+            </w:r>
+            <w:r>
+              <w:t xml:space="preserve"> maar staat nu in controller</w:t>
+            </w:r>
+            <w:r>
+              <w:t xml:space="preserve">. Is een lijst met codes voor elke shift die elke werknemer kan draaien. </w:t>
+            </w:r>
+          </w:p>
+        </w:tc>
+        <w:tc>
+          <w:tcPr>
+            <w:tcW w:w="3006" w:type="dxa"/>
+          </w:tcPr>
+          <w:p>
+            <w:r>
+              <w:t xml:space="preserve">Lijst met </w:t>
+            </w:r>
+            <w:proofErr w:type="spellStart"/>
+            <w:r>
+              <w:t>tuples</w:t>
+            </w:r>
+            <w:proofErr w:type="spellEnd"/>
+          </w:p>
+          <w:p>
+            <w:pPr>
+              <w:rPr>
+                <w:lang w:val="en-GB"/>
+              </w:rPr>
+            </w:pPr>
+            <w:r>
+              <w:rPr>
+                <w:lang w:val="en-GB"/>
+              </w:rPr>
+              <w:t xml:space="preserve">Tuple[0] = </w:t>
+            </w:r>
+            <w:r>
+              <w:rPr>
+                <w:b/>
+                <w:bCs/>
+                <w:lang w:val="en-GB"/>
+              </w:rPr>
+              <w:t>employee.id</w:t>
+            </w:r>
+            <w:r>
+              <w:rPr>
+                <w:b/>
+                <w:bCs/>
+                <w:lang w:val="en-GB"/>
+              </w:rPr>
+              <w:t xml:space="preserve"> </w:t>
+            </w:r>
+            <w:r>
+              <w:rPr>
+                <w:lang w:val="en-GB"/>
+              </w:rPr>
+              <w:t>(int)</w:t>
+            </w:r>
+          </w:p>
+          <w:p>
+            <w:pPr>
+              <w:rPr>
+                <w:lang w:val="en-GB"/>
+              </w:rPr>
+            </w:pPr>
+            <w:r>
+              <w:rPr>
+                <w:lang w:val="en-GB"/>
+              </w:rPr>
+              <w:t xml:space="preserve">Tuple[1] = </w:t>
+            </w:r>
+            <w:r>
+              <w:rPr>
+                <w:b/>
+                <w:bCs/>
+                <w:lang w:val="en-GB"/>
+              </w:rPr>
+              <w:t>week</w:t>
+            </w:r>
+            <w:r>
+              <w:rPr>
+                <w:b/>
+                <w:bCs/>
+                <w:lang w:val="en-GB"/>
+              </w:rPr>
+              <w:t xml:space="preserve"> </w:t>
+            </w:r>
+            <w:r>
+              <w:rPr>
+                <w:lang w:val="en-GB"/>
+              </w:rPr>
+              <w:t>(int)</w:t>
+            </w:r>
+          </w:p>
+          <w:p>
+            <w:pPr>
+              <w:rPr>
+                <w:lang w:val="en-GB"/>
+              </w:rPr>
+            </w:pPr>
+            <w:r>
+              <w:rPr>
+                <w:lang w:val="en-GB"/>
+              </w:rPr>
+              <w:t xml:space="preserve">Tuple[2]= </w:t>
+            </w:r>
+            <w:r>
+              <w:rPr>
+                <w:b/>
+                <w:bCs/>
+                <w:lang w:val="en-GB"/>
+              </w:rPr>
+              <w:t>day</w:t>
+            </w:r>
+            <w:r>
+              <w:rPr>
+                <w:b/>
+                <w:bCs/>
+                <w:lang w:val="en-GB"/>
+              </w:rPr>
+              <w:t xml:space="preserve"> </w:t>
+            </w:r>
+            <w:r>
+              <w:rPr>
+                <w:lang w:val="en-GB"/>
+              </w:rPr>
+              <w:t>(int)</w:t>
+            </w:r>
+          </w:p>
+          <w:p>
+            <w:pPr>
+              <w:rPr>
+                <w:lang w:val="en-GB"/>
+              </w:rPr>
+            </w:pPr>
+            <w:r>
+              <w:rPr>
+                <w:lang w:val="en-GB"/>
+              </w:rPr>
+              <w:t xml:space="preserve">Tuple[3]= </w:t>
+            </w:r>
+            <w:r>
+              <w:rPr>
+                <w:b/>
+                <w:bCs/>
+                <w:lang w:val="en-GB"/>
+              </w:rPr>
+              <w:t>shift</w:t>
+            </w:r>
+            <w:r>
+              <w:rPr>
+                <w:b/>
+                <w:bCs/>
+                <w:lang w:val="en-GB"/>
+              </w:rPr>
+              <w:t xml:space="preserve"> </w:t>
+            </w:r>
+            <w:r>
+              <w:rPr>
+                <w:lang w:val="en-GB"/>
+              </w:rPr>
+              <w:t>(int)</w:t>
+            </w:r>
+          </w:p>
+          <w:p>
+            <w:pPr>
+              <w:rPr>
+                <w:lang w:val="en-GB"/>
+              </w:rPr>
+            </w:pPr>
+            <w:r>
+              <w:rPr>
+                <w:lang w:val="en-GB"/>
+              </w:rPr>
+              <w:t xml:space="preserve">Tuple[4]= </w:t>
+            </w:r>
+            <w:proofErr w:type="spellStart"/>
+            <w:r>
+              <w:rPr>
+                <w:b/>
+                <w:bCs/>
+                <w:lang w:val="en-GB"/>
+              </w:rPr>
+              <w:t>weekly_max</w:t>
+            </w:r>
+            <w:proofErr w:type="spellEnd"/>
+            <w:r>
+              <w:rPr>
+                <w:lang w:val="en-GB"/>
+              </w:rPr>
+              <w:t xml:space="preserve"> (</w:t>
+            </w:r>
+            <w:proofErr w:type="spellStart"/>
+            <w:r>
+              <w:rPr>
+                <w:lang w:val="en-GB"/>
+              </w:rPr>
+              <w:t>dict</w:t>
+            </w:r>
+            <w:proofErr w:type="spellEnd"/>
+            <w:r>
+              <w:rPr>
+                <w:lang w:val="en-GB"/>
+              </w:rPr>
+              <w:t>)</w:t>
+            </w:r>
+          </w:p>
+        </w:tc>
+      </w:tr>
+      <w:tr>
+        <w:tc>
+          <w:tcPr>
+            <w:tcW w:w="3005" w:type="dxa"/>
+            <w:shd w:val="clear" w:color="auto" w:fill="auto"/>
+          </w:tcPr>
+          <w:p>
+            <w:pPr>
+              <w:rPr>
+                <w:b/>
+                <w:bCs/>
+              </w:rPr>
+            </w:pPr>
+            <w:proofErr w:type="spellStart"/>
+            <w:r>
+              <w:rPr>
+                <w:b/>
+                <w:bCs/>
+              </w:rPr>
+              <w:t>Self.shifts</w:t>
+            </w:r>
+            <w:proofErr w:type="spellEnd"/>
+          </w:p>
+        </w:tc>
+        <w:tc>
+          <w:tcPr>
+            <w:tcW w:w="3005" w:type="dxa"/>
+          </w:tcPr>
+          <w:p>
+            <w:r>
+              <w:t>Een lijst met codes voor elke shift die bestaat</w:t>
+            </w:r>
+          </w:p>
+        </w:tc>
+        <w:tc>
+          <w:tcPr>
+            <w:tcW w:w="3006" w:type="dxa"/>
+          </w:tcPr>
+          <w:p>
+            <w:r>
+              <w:t xml:space="preserve">Lijst met </w:t>
+            </w:r>
+            <w:proofErr w:type="spellStart"/>
+            <w:r>
+              <w:t>tuples</w:t>
+            </w:r>
+            <w:proofErr w:type="spellEnd"/>
+          </w:p>
+          <w:p>
+            <w:pPr>
+              <w:rPr>
+                <w:b/>
+                <w:bCs/>
+                <w:lang w:val="en-GB"/>
+              </w:rPr>
+            </w:pPr>
+            <w:r>
+              <w:rPr>
+                <w:lang w:val="en-GB"/>
+              </w:rPr>
+              <w:t xml:space="preserve">Tuple[0]= </w:t>
+            </w:r>
+            <w:r>
+              <w:rPr>
+                <w:b/>
+                <w:bCs/>
+                <w:lang w:val="en-GB"/>
+              </w:rPr>
+              <w:t>week</w:t>
+            </w:r>
+            <w:r>
+              <w:rPr>
+                <w:b/>
+                <w:bCs/>
+                <w:lang w:val="en-GB"/>
+              </w:rPr>
+              <w:t xml:space="preserve"> </w:t>
+            </w:r>
+            <w:r>
+              <w:rPr>
+                <w:lang w:val="en-GB"/>
+              </w:rPr>
+              <w:t>(int)</w:t>
+            </w:r>
+          </w:p>
+          <w:p>
+            <w:pPr>
+              <w:rPr>
+                <w:b/>
+                <w:bCs/>
+                <w:lang w:val="en-GB"/>
+              </w:rPr>
+            </w:pPr>
+            <w:r>
+              <w:rPr>
+                <w:lang w:val="en-GB"/>
+              </w:rPr>
+              <w:t xml:space="preserve">Tuple[1]= </w:t>
+            </w:r>
+            <w:r>
+              <w:rPr>
+                <w:b/>
+                <w:bCs/>
+                <w:lang w:val="en-GB"/>
+              </w:rPr>
+              <w:t>day</w:t>
+            </w:r>
+            <w:r>
+              <w:rPr>
+                <w:b/>
+                <w:bCs/>
+                <w:lang w:val="en-GB"/>
+              </w:rPr>
+              <w:t xml:space="preserve"> </w:t>
+            </w:r>
+            <w:r>
+              <w:rPr>
+                <w:lang w:val="en-GB"/>
+              </w:rPr>
+              <w:t>(int)</w:t>
+            </w:r>
+          </w:p>
+          <w:p>
+            <w:pPr>
+              <w:rPr>
+                <w:lang w:val="en-GB"/>
+              </w:rPr>
+            </w:pPr>
+            <w:r>
+              <w:rPr>
+                <w:lang w:val="en-GB"/>
+              </w:rPr>
+              <w:t>Tuple[2]</w:t>
+            </w:r>
+            <w:r>
+              <w:rPr>
+                <w:lang w:val="en-GB"/>
+              </w:rPr>
+              <w:t xml:space="preserve">= </w:t>
+            </w:r>
+            <w:r>
+              <w:rPr>
+                <w:b/>
+                <w:bCs/>
+                <w:lang w:val="en-GB"/>
+              </w:rPr>
+              <w:t>start</w:t>
+            </w:r>
+            <w:r>
+              <w:rPr>
+                <w:b/>
+                <w:bCs/>
+                <w:lang w:val="en-GB"/>
+              </w:rPr>
+              <w:t xml:space="preserve"> </w:t>
+            </w:r>
+            <w:r>
+              <w:rPr>
+                <w:lang w:val="en-GB"/>
+              </w:rPr>
+              <w:t>(str)</w:t>
+            </w:r>
+          </w:p>
+          <w:p>
+            <w:pPr>
+              <w:rPr>
+                <w:lang w:val="en-GB"/>
+              </w:rPr>
+            </w:pPr>
+            <w:r>
+              <w:rPr>
+                <w:lang w:val="en-GB"/>
+              </w:rPr>
+              <w:t xml:space="preserve">Tuple[3]= </w:t>
+            </w:r>
+            <w:r>
+              <w:rPr>
+                <w:b/>
+                <w:bCs/>
+                <w:lang w:val="en-GB"/>
+              </w:rPr>
+              <w:t>end</w:t>
+            </w:r>
+            <w:r>
+              <w:rPr>
+                <w:b/>
+                <w:bCs/>
+                <w:lang w:val="en-GB"/>
+              </w:rPr>
+              <w:t xml:space="preserve"> </w:t>
+            </w:r>
+            <w:r>
+              <w:rPr>
+                <w:lang w:val="en-GB"/>
+              </w:rPr>
+              <w:t>(str)</w:t>
+            </w:r>
+          </w:p>
+          <w:p>
+            <w:pPr>
+              <w:rPr>
+                <w:b/>
+                <w:bCs/>
+                <w:lang w:val="en-GB"/>
+              </w:rPr>
+            </w:pPr>
+            <w:r>
+              <w:rPr>
+                <w:lang w:val="en-GB"/>
+              </w:rPr>
+              <w:t xml:space="preserve">Tuple[4]= </w:t>
+            </w:r>
+            <w:r>
+              <w:rPr>
+                <w:b/>
+                <w:bCs/>
+                <w:lang w:val="en-GB"/>
+              </w:rPr>
+              <w:t>task</w:t>
+            </w:r>
+            <w:r>
+              <w:rPr>
+                <w:b/>
+                <w:bCs/>
+                <w:lang w:val="en-GB"/>
+              </w:rPr>
+              <w:t xml:space="preserve"> </w:t>
+            </w:r>
+            <w:r>
+              <w:rPr>
+                <w:lang w:val="en-GB"/>
+              </w:rPr>
+              <w:t>(int)</w:t>
+            </w:r>
+          </w:p>
+        </w:tc>
+      </w:tr>
+      <w:tr>
+        <w:tc>
+          <w:tcPr>
+            <w:tcW w:w="3005" w:type="dxa"/>
+            <w:shd w:val="clear" w:color="auto" w:fill="auto"/>
+          </w:tcPr>
+          <w:p>
+            <w:pPr>
+              <w:rPr>
+                <w:b/>
+                <w:bCs/>
+                <w:lang w:val="en-GB"/>
+              </w:rPr>
+            </w:pPr>
+            <w:proofErr w:type="spellStart"/>
+            <w:r>
+              <w:rPr>
+                <w:b/>
+                <w:bCs/>
+                <w:lang w:val="en-GB"/>
+              </w:rPr>
+              <w:t>Self.close</w:t>
+            </w:r>
+            <w:proofErr w:type="spellEnd"/>
+          </w:p>
+        </w:tc>
+        <w:tc>
+          <w:tcPr>
+            <w:tcW w:w="3005" w:type="dxa"/>
+          </w:tcPr>
+          <w:p>
+            <w:proofErr w:type="spellStart"/>
+            <w:r>
+              <w:t>Boolean</w:t>
+            </w:r>
+            <w:proofErr w:type="spellEnd"/>
+            <w:r>
+              <w:t xml:space="preserve"> die de thread op</w:t>
+            </w:r>
+            <w:r>
+              <w:t xml:space="preserve">en houdt. Wanneer </w:t>
+            </w:r>
+            <w:r>
+              <w:rPr>
+                <w:b/>
+                <w:bCs/>
+                <w:i/>
+                <w:iCs/>
+                <w:u w:val="single"/>
+              </w:rPr>
+              <w:t>GUI</w:t>
+            </w:r>
+            <w:r>
+              <w:t xml:space="preserve"> stopt, wordt deze op True gezet waardoor de thread stop</w:t>
+            </w:r>
+          </w:p>
+        </w:tc>
+        <w:tc>
+          <w:tcPr>
+            <w:tcW w:w="3006" w:type="dxa"/>
+          </w:tcPr>
+          <w:p>
+            <w:proofErr w:type="spellStart"/>
+            <w:r>
+              <w:t>Bool</w:t>
+            </w:r>
+            <w:proofErr w:type="spellEnd"/>
+            <w:r>
+              <w:t xml:space="preserve">, default = </w:t>
+            </w:r>
+            <w:proofErr w:type="spellStart"/>
+            <w:r>
+              <w:t>False</w:t>
+            </w:r>
+            <w:proofErr w:type="spellEnd"/>
+          </w:p>
+        </w:tc>
+      </w:tr>
+      <w:tr>
+        <w:tc>
+          <w:tcPr>
+            <w:tcW w:w="3005" w:type="dxa"/>
+            <w:shd w:val="clear" w:color="auto" w:fill="auto"/>
+          </w:tcPr>
+          <w:p>
+            <w:pPr>
+              <w:rPr>
+                <w:b/>
+                <w:bCs/>
+                <w:i/>
+                <w:iCs/>
+                <w:lang w:val="en-GB"/>
+              </w:rPr>
+            </w:pPr>
+            <w:proofErr w:type="spellStart"/>
+            <w:r>
+              <w:rPr>
+                <w:b/>
+                <w:bCs/>
+                <w:i/>
+                <w:iCs/>
+                <w:lang w:val="en-GB"/>
+              </w:rPr>
+              <w:lastRenderedPageBreak/>
+              <w:t>Create_employee</w:t>
+            </w:r>
+            <w:proofErr w:type="spellEnd"/>
+            <w:r>
+              <w:rPr>
+                <w:b/>
+                <w:bCs/>
+                <w:i/>
+                <w:iCs/>
+                <w:lang w:val="en-GB"/>
+              </w:rPr>
+              <w:t xml:space="preserve">(self, </w:t>
+            </w:r>
+            <w:proofErr w:type="spellStart"/>
+            <w:r>
+              <w:rPr>
+                <w:b/>
+                <w:bCs/>
+                <w:i/>
+                <w:iCs/>
+                <w:lang w:val="en-GB"/>
+              </w:rPr>
+              <w:t>lname</w:t>
+            </w:r>
+            <w:proofErr w:type="spellEnd"/>
+            <w:r>
+              <w:rPr>
+                <w:b/>
+                <w:bCs/>
+                <w:i/>
+                <w:iCs/>
+                <w:lang w:val="en-GB"/>
+              </w:rPr>
+              <w:t xml:space="preserve">, </w:t>
+            </w:r>
+            <w:proofErr w:type="spellStart"/>
+            <w:r>
+              <w:rPr>
+                <w:b/>
+                <w:bCs/>
+                <w:i/>
+                <w:iCs/>
+                <w:lang w:val="en-GB"/>
+              </w:rPr>
+              <w:t>fname</w:t>
+            </w:r>
+            <w:proofErr w:type="spellEnd"/>
+            <w:r>
+              <w:rPr>
+                <w:b/>
+                <w:bCs/>
+                <w:i/>
+                <w:iCs/>
+                <w:lang w:val="en-GB"/>
+              </w:rPr>
+              <w:t xml:space="preserve">, </w:t>
+            </w:r>
+            <w:proofErr w:type="spellStart"/>
+            <w:r>
+              <w:rPr>
+                <w:b/>
+                <w:bCs/>
+                <w:i/>
+                <w:iCs/>
+                <w:lang w:val="en-GB"/>
+              </w:rPr>
+              <w:t>hourly_wage</w:t>
+            </w:r>
+            <w:proofErr w:type="spellEnd"/>
+            <w:r>
+              <w:rPr>
+                <w:b/>
+                <w:bCs/>
+                <w:i/>
+                <w:iCs/>
+                <w:lang w:val="en-GB"/>
+              </w:rPr>
+              <w:t>, level, task)</w:t>
+            </w:r>
+          </w:p>
+        </w:tc>
+        <w:tc>
+          <w:tcPr>
+            <w:tcW w:w="3005" w:type="dxa"/>
+          </w:tcPr>
+          <w:p>
+            <w:r>
+              <w:t>Methode die employees aanmaakt</w:t>
+            </w:r>
+            <w:r>
+              <w:rPr>
+                <w:shd w:val="clear" w:color="auto" w:fill="C5E0B3" w:themeFill="accent6" w:themeFillTint="66"/>
+              </w:rPr>
+              <w:t xml:space="preserve">. </w:t>
+            </w:r>
+            <w:r>
+              <w:rPr>
+                <w:b/>
+                <w:bCs/>
+                <w:shd w:val="clear" w:color="auto" w:fill="C5E0B3" w:themeFill="accent6" w:themeFillTint="66"/>
+              </w:rPr>
+              <w:t>Let op!</w:t>
+            </w:r>
+            <w:r>
+              <w:t xml:space="preserve"> Hij loopt over </w:t>
+            </w:r>
+            <w:proofErr w:type="spellStart"/>
+            <w:r>
+              <w:rPr>
+                <w:b/>
+                <w:bCs/>
+              </w:rPr>
+              <w:t>Tasks</w:t>
+            </w:r>
+            <w:proofErr w:type="spellEnd"/>
+            <w:r>
+              <w:t xml:space="preserve">. Dat komt omdat </w:t>
+            </w:r>
+            <w:proofErr w:type="spellStart"/>
+            <w:r>
+              <w:rPr>
+                <w:b/>
+                <w:bCs/>
+              </w:rPr>
+              <w:t>Tasks</w:t>
+            </w:r>
+            <w:proofErr w:type="spellEnd"/>
+            <w:r>
+              <w:rPr>
+                <w:b/>
+                <w:bCs/>
+              </w:rPr>
+              <w:t xml:space="preserve"> </w:t>
+            </w:r>
+            <w:r>
+              <w:t xml:space="preserve">een lijst is. Echter kan er per entry in </w:t>
+            </w:r>
+            <w:proofErr w:type="spellStart"/>
+            <w:r>
+              <w:t>mysql</w:t>
+            </w:r>
+            <w:proofErr w:type="spellEnd"/>
+            <w:r>
+              <w:t xml:space="preserve"> maar 1 waarde worden gezet. Daarom maken we nu in het geval een employee zowel keuken als afwas werkt 2 employees aan. Dit oogt wellicht raar maar zorgt wel voor een administratief duidelijkere database. </w:t>
+            </w:r>
+            <w:r>
+              <w:t xml:space="preserve">De employee blijft uniek door zijn </w:t>
+            </w:r>
+            <w:r>
+              <w:rPr>
+                <w:b/>
+                <w:bCs/>
+              </w:rPr>
+              <w:t>employee.id</w:t>
+            </w:r>
+          </w:p>
+        </w:tc>
+        <w:tc>
+          <w:tcPr>
+            <w:tcW w:w="3006" w:type="dxa"/>
+          </w:tcPr>
+          <w:p>
+            <w:proofErr w:type="spellStart"/>
+            <w:r>
+              <w:rPr>
+                <w:b/>
+                <w:bCs/>
+              </w:rPr>
+              <w:t>Tasks</w:t>
+            </w:r>
+            <w:proofErr w:type="spellEnd"/>
+            <w:r>
+              <w:t xml:space="preserve"> heeft tot nu toe altijd maar 1 waarde, dus de loop veranderd niks. Maar als iemand ooit meerdere dingen kan dan zal er dus een ‘2</w:t>
+            </w:r>
+            <w:r>
+              <w:rPr>
+                <w:vertAlign w:val="superscript"/>
+              </w:rPr>
+              <w:t>e</w:t>
+            </w:r>
+            <w:r>
+              <w:t>’ werknemer worden gemaakt.</w:t>
+            </w:r>
+          </w:p>
+        </w:tc>
+      </w:tr>
+      <w:tr>
+        <w:tc>
+          <w:tcPr>
+            <w:tcW w:w="3005" w:type="dxa"/>
+            <w:shd w:val="clear" w:color="auto" w:fill="auto"/>
+          </w:tcPr>
+          <w:p>
+            <w:pPr>
+              <w:rPr>
+                <w:b/>
+                <w:bCs/>
+                <w:i/>
+                <w:iCs/>
+                <w:lang w:val="en-GB"/>
+              </w:rPr>
+            </w:pPr>
+            <w:proofErr w:type="spellStart"/>
+            <w:r>
+              <w:rPr>
+                <w:b/>
+                <w:bCs/>
+                <w:i/>
+                <w:iCs/>
+                <w:lang w:val="en-GB"/>
+              </w:rPr>
+              <w:t>Communicate_server</w:t>
+            </w:r>
+            <w:proofErr w:type="spellEnd"/>
+          </w:p>
+        </w:tc>
+        <w:tc>
+          <w:tcPr>
+            <w:tcW w:w="3005" w:type="dxa"/>
+          </w:tcPr>
+          <w:p>
+            <w:r>
+              <w:t xml:space="preserve">Loopt altijd op een eigen thread. Zal altijd </w:t>
+            </w:r>
+            <w:proofErr w:type="spellStart"/>
+            <w:r>
+              <w:rPr>
+                <w:b/>
+                <w:bCs/>
+              </w:rPr>
+              <w:t>self.queue</w:t>
+            </w:r>
+            <w:proofErr w:type="spellEnd"/>
+            <w:r>
+              <w:t xml:space="preserve"> controleren op nieuwe </w:t>
+            </w:r>
+            <w:proofErr w:type="spellStart"/>
+            <w:r>
+              <w:t>queries</w:t>
+            </w:r>
+            <w:proofErr w:type="spellEnd"/>
+            <w:r>
+              <w:t xml:space="preserve"> voor de </w:t>
+            </w:r>
+            <w:proofErr w:type="spellStart"/>
+            <w:r>
+              <w:t>db</w:t>
+            </w:r>
+            <w:proofErr w:type="spellEnd"/>
+            <w:r>
+              <w:t xml:space="preserve">. Ook vergelijkt hij </w:t>
+            </w:r>
+            <w:proofErr w:type="spellStart"/>
+            <w:r>
+              <w:rPr>
+                <w:b/>
+                <w:bCs/>
+              </w:rPr>
+              <w:t>self.availability</w:t>
+            </w:r>
+            <w:proofErr w:type="spellEnd"/>
+            <w:r>
+              <w:t xml:space="preserve"> met de availability zoals in de </w:t>
+            </w:r>
+            <w:proofErr w:type="spellStart"/>
+            <w:r>
+              <w:t>db</w:t>
+            </w:r>
+            <w:proofErr w:type="spellEnd"/>
+            <w:r>
+              <w:t xml:space="preserve"> beschreven. Als een werknemer dus in de app zijn/haar beschikbaarheid aanpast, zal dit voor de manager op de computer ook duidelijk worden. </w:t>
+            </w:r>
+          </w:p>
+        </w:tc>
+        <w:tc>
+          <w:tcPr>
+            <w:tcW w:w="3006" w:type="dxa"/>
+          </w:tcPr>
+          <w:p>
+            <w:pPr>
+              <w:rPr>
+                <w:b/>
+                <w:bCs/>
+              </w:rPr>
+            </w:pPr>
+          </w:p>
+        </w:tc>
+      </w:tr>
+    </w:tbl>
     <w:p>
       <w:pPr>
         <w:rPr>

</xml_diff>